<commit_message>
fix import and params
</commit_message>
<xml_diff>
--- a/TranTruongMinhToan_REPORT.docx
+++ b/TranTruongMinhToan_REPORT.docx
@@ -14336,25 +14336,7 @@
           <w:sz w:val="22"/>
           <w:szCs w:val="22"/>
         </w:rPr>
-        <w:t xml:space="preserve">However, since REST also intends to make the Web (Internet) more streamlined and standard, it advocates more strictly using REST principles. And that's where people try to compare REST with the web (HTTP). Roy Fielding, in his thesis, nowhere mentioned any implementation guidelines - including any protocol and HTTP preferences. So </w:t>
-      </w:r>
-      <w:proofErr w:type="gramStart"/>
-      <w:r>
-        <w:rPr>
-          <w:rFonts w:ascii="Times New Roman" w:hAnsi="Times New Roman" w:cs="Times New Roman"/>
-          <w:sz w:val="22"/>
-          <w:szCs w:val="22"/>
-        </w:rPr>
-        <w:t>far</w:t>
-      </w:r>
-      <w:proofErr w:type="gramEnd"/>
-      <w:r>
-        <w:rPr>
-          <w:rFonts w:ascii="Times New Roman" w:hAnsi="Times New Roman" w:cs="Times New Roman"/>
-          <w:sz w:val="22"/>
-          <w:szCs w:val="22"/>
-        </w:rPr>
-        <w:t xml:space="preserve"> </w:t>
+        <w:t xml:space="preserve">However, since REST also intends to make the Web (Internet) more streamlined and standard, it advocates more strictly using REST principles. And that's where people try to compare REST with the web (HTTP). Roy Fielding, in his thesis, nowhere mentioned any implementation guidelines - including any protocol and HTTP preferences. So far </w:t>
       </w:r>
       <w:r>
         <w:rPr>
@@ -14468,64 +14450,16 @@
           <w:color w:val="000000" w:themeColor="text1"/>
         </w:rPr>
       </w:pPr>
-      <w:bookmarkStart w:id="23" w:name="_Toc57584017"/>
-      <w:r>
-        <w:rPr>
-          <w:rFonts w:ascii="Times New Roman" w:hAnsi="Times New Roman" w:cs="Times New Roman"/>
-          <w:color w:val="000000" w:themeColor="text1"/>
-        </w:rPr>
-        <w:t>Create a cross-platform application</w:t>
-      </w:r>
-      <w:r>
-        <w:rPr>
-          <w:rFonts w:ascii="Times New Roman" w:hAnsi="Times New Roman" w:cs="Times New Roman"/>
-          <w:color w:val="000000" w:themeColor="text1"/>
-        </w:rPr>
-        <w:t xml:space="preserve"> </w:t>
-      </w:r>
-      <w:r>
-        <w:rPr>
-          <w:rFonts w:ascii="Times New Roman" w:hAnsi="Times New Roman" w:cs="Times New Roman"/>
-          <w:color w:val="000000" w:themeColor="text1"/>
-        </w:rPr>
-        <w:t>(Android, IOS and</w:t>
-      </w:r>
-      <w:r>
-        <w:rPr>
-          <w:rFonts w:ascii="Times New Roman" w:hAnsi="Times New Roman" w:cs="Times New Roman"/>
-          <w:color w:val="000000" w:themeColor="text1"/>
-        </w:rPr>
-        <w:t xml:space="preserve"> maybe</w:t>
-      </w:r>
-      <w:r>
-        <w:rPr>
-          <w:rFonts w:ascii="Times New Roman" w:hAnsi="Times New Roman" w:cs="Times New Roman"/>
-          <w:color w:val="000000" w:themeColor="text1"/>
-        </w:rPr>
-        <w:t xml:space="preserve"> Web)</w:t>
+      <w:bookmarkStart w:id="23" w:name="_Toc57584018"/>
+      <w:r>
+        <w:rPr>
+          <w:rFonts w:ascii="Times New Roman" w:hAnsi="Times New Roman" w:cs="Times New Roman"/>
+          <w:color w:val="000000" w:themeColor="text1"/>
+        </w:rPr>
+        <w:t>Conclusions</w:t>
       </w:r>
       <w:bookmarkEnd w:id="23"/>
     </w:p>
-    <w:p/>
-    <w:p>
-      <w:pPr>
-        <w:pStyle w:val="Heading2"/>
-        <w:spacing w:line="360" w:lineRule="auto"/>
-        <w:rPr>
-          <w:rFonts w:ascii="Times New Roman" w:hAnsi="Times New Roman" w:cs="Times New Roman"/>
-          <w:color w:val="000000" w:themeColor="text1"/>
-        </w:rPr>
-      </w:pPr>
-      <w:bookmarkStart w:id="24" w:name="_Toc57584018"/>
-      <w:r>
-        <w:rPr>
-          <w:rFonts w:ascii="Times New Roman" w:hAnsi="Times New Roman" w:cs="Times New Roman"/>
-          <w:color w:val="000000" w:themeColor="text1"/>
-        </w:rPr>
-        <w:t>Conclusions</w:t>
-      </w:r>
-      <w:bookmarkEnd w:id="24"/>
-    </w:p>
     <w:p>
       <w:pPr>
         <w:spacing w:line="360" w:lineRule="auto"/>
@@ -14574,7 +14508,7 @@
           <w:color w:val="000000" w:themeColor="text1"/>
         </w:rPr>
       </w:pPr>
-      <w:bookmarkStart w:id="25" w:name="_Toc57584019"/>
+      <w:bookmarkStart w:id="24" w:name="_Toc57584019"/>
       <w:r>
         <w:rPr>
           <w:rFonts w:ascii="Times New Roman" w:hAnsi="Times New Roman" w:cs="Times New Roman"/>
@@ -14583,26 +14517,26 @@
         <w:lastRenderedPageBreak/>
         <w:t>Product Research</w:t>
       </w:r>
+      <w:bookmarkEnd w:id="24"/>
+    </w:p>
+    <w:p>
+      <w:pPr>
+        <w:pStyle w:val="Heading2"/>
+        <w:spacing w:line="360" w:lineRule="auto"/>
+        <w:rPr>
+          <w:rFonts w:ascii="Times New Roman" w:hAnsi="Times New Roman" w:cs="Times New Roman"/>
+          <w:color w:val="000000" w:themeColor="text1"/>
+        </w:rPr>
+      </w:pPr>
+      <w:bookmarkStart w:id="25" w:name="_Toc57584020"/>
+      <w:r>
+        <w:rPr>
+          <w:rFonts w:ascii="Times New Roman" w:hAnsi="Times New Roman" w:cs="Times New Roman"/>
+          <w:color w:val="000000" w:themeColor="text1"/>
+        </w:rPr>
+        <w:t>Trello</w:t>
+      </w:r>
       <w:bookmarkEnd w:id="25"/>
-    </w:p>
-    <w:p>
-      <w:pPr>
-        <w:pStyle w:val="Heading2"/>
-        <w:spacing w:line="360" w:lineRule="auto"/>
-        <w:rPr>
-          <w:rFonts w:ascii="Times New Roman" w:hAnsi="Times New Roman" w:cs="Times New Roman"/>
-          <w:color w:val="000000" w:themeColor="text1"/>
-        </w:rPr>
-      </w:pPr>
-      <w:bookmarkStart w:id="26" w:name="_Toc57584020"/>
-      <w:r>
-        <w:rPr>
-          <w:rFonts w:ascii="Times New Roman" w:hAnsi="Times New Roman" w:cs="Times New Roman"/>
-          <w:color w:val="000000" w:themeColor="text1"/>
-        </w:rPr>
-        <w:t>Trello</w:t>
-      </w:r>
-      <w:bookmarkEnd w:id="26"/>
     </w:p>
     <w:p>
       <w:pPr>
@@ -14744,7 +14678,7 @@
           <w:color w:val="000000" w:themeColor="text1"/>
         </w:rPr>
       </w:pPr>
-      <w:bookmarkStart w:id="27" w:name="_Toc57584021"/>
+      <w:bookmarkStart w:id="26" w:name="_Toc57584021"/>
       <w:r>
         <w:rPr>
           <w:rFonts w:ascii="Times New Roman" w:hAnsi="Times New Roman" w:cs="Times New Roman"/>
@@ -14752,7 +14686,7 @@
         </w:rPr>
         <w:t>Redmine</w:t>
       </w:r>
-      <w:bookmarkEnd w:id="27"/>
+      <w:bookmarkEnd w:id="26"/>
     </w:p>
     <w:p>
       <w:pPr>
@@ -14770,23 +14704,7 @@
           <w:sz w:val="22"/>
           <w:szCs w:val="22"/>
         </w:rPr>
-        <w:t>Redmine is one open-source application, one tool for project management on the web, written in Ruby on Rails. Redmine allow user to manage multiple project</w:t>
-      </w:r>
-      <w:r>
-        <w:rPr>
-          <w:rFonts w:ascii="Times New Roman" w:hAnsi="Times New Roman" w:cs="Times New Roman"/>
-          <w:sz w:val="22"/>
-          <w:szCs w:val="22"/>
-        </w:rPr>
-        <w:t>s</w:t>
-      </w:r>
-      <w:r>
-        <w:rPr>
-          <w:rFonts w:ascii="Times New Roman" w:hAnsi="Times New Roman" w:cs="Times New Roman"/>
-          <w:sz w:val="22"/>
-          <w:szCs w:val="22"/>
-        </w:rPr>
-        <w:t xml:space="preserve"> and create subject for them.</w:t>
+        <w:t>Redmine is one open-source application, one tool for project management on the web, written in Ruby on Rails. Redmine allow user to manage multiple projects and create subject for them.</w:t>
       </w:r>
     </w:p>
     <w:p>
@@ -14918,7 +14836,7 @@
           <w:color w:val="000000" w:themeColor="text1"/>
         </w:rPr>
       </w:pPr>
-      <w:bookmarkStart w:id="28" w:name="_Toc57584022"/>
+      <w:bookmarkStart w:id="27" w:name="_Toc57584022"/>
       <w:r>
         <w:rPr>
           <w:rFonts w:ascii="Times New Roman" w:hAnsi="Times New Roman" w:cs="Times New Roman"/>
@@ -14926,7 +14844,7 @@
         </w:rPr>
         <w:t>Conclusion</w:t>
       </w:r>
-      <w:bookmarkEnd w:id="28"/>
+      <w:bookmarkEnd w:id="27"/>
     </w:p>
     <w:p>
       <w:pPr>
@@ -14956,7 +14874,7 @@
           <w:color w:val="000000" w:themeColor="text1"/>
         </w:rPr>
       </w:pPr>
-      <w:bookmarkStart w:id="29" w:name="_Toc57584023"/>
+      <w:bookmarkStart w:id="28" w:name="_Toc57584023"/>
       <w:r>
         <w:rPr>
           <w:rFonts w:ascii="Times New Roman" w:hAnsi="Times New Roman" w:cs="Times New Roman"/>
@@ -14965,26 +14883,26 @@
         <w:lastRenderedPageBreak/>
         <w:t>Requirements</w:t>
       </w:r>
+      <w:bookmarkEnd w:id="28"/>
+    </w:p>
+    <w:p>
+      <w:pPr>
+        <w:pStyle w:val="Heading2"/>
+        <w:spacing w:line="360" w:lineRule="auto"/>
+        <w:rPr>
+          <w:rFonts w:ascii="Times New Roman" w:hAnsi="Times New Roman" w:cs="Times New Roman"/>
+          <w:color w:val="000000" w:themeColor="text1"/>
+        </w:rPr>
+      </w:pPr>
+      <w:bookmarkStart w:id="29" w:name="_Toc57584024"/>
+      <w:r>
+        <w:rPr>
+          <w:rFonts w:ascii="Times New Roman" w:hAnsi="Times New Roman" w:cs="Times New Roman"/>
+          <w:color w:val="000000" w:themeColor="text1"/>
+        </w:rPr>
+        <w:t>Analysis of requirements</w:t>
+      </w:r>
       <w:bookmarkEnd w:id="29"/>
-    </w:p>
-    <w:p>
-      <w:pPr>
-        <w:pStyle w:val="Heading2"/>
-        <w:spacing w:line="360" w:lineRule="auto"/>
-        <w:rPr>
-          <w:rFonts w:ascii="Times New Roman" w:hAnsi="Times New Roman" w:cs="Times New Roman"/>
-          <w:color w:val="000000" w:themeColor="text1"/>
-        </w:rPr>
-      </w:pPr>
-      <w:bookmarkStart w:id="30" w:name="_Toc57584024"/>
-      <w:r>
-        <w:rPr>
-          <w:rFonts w:ascii="Times New Roman" w:hAnsi="Times New Roman" w:cs="Times New Roman"/>
-          <w:color w:val="000000" w:themeColor="text1"/>
-        </w:rPr>
-        <w:t>Analysis of requirements</w:t>
-      </w:r>
-      <w:bookmarkEnd w:id="30"/>
     </w:p>
     <w:p>
       <w:pPr>
@@ -15070,7 +14988,7 @@
           <w:szCs w:val="24"/>
         </w:rPr>
       </w:pPr>
-      <w:bookmarkStart w:id="31" w:name="_Toc57584025"/>
+      <w:bookmarkStart w:id="30" w:name="_Toc57584025"/>
       <w:r>
         <w:rPr>
           <w:rFonts w:ascii="Times New Roman" w:hAnsi="Times New Roman" w:cs="Times New Roman"/>
@@ -15095,7 +15013,7 @@
         </w:rPr>
         <w:t xml:space="preserve"> (required)</w:t>
       </w:r>
-      <w:bookmarkEnd w:id="31"/>
+      <w:bookmarkEnd w:id="30"/>
     </w:p>
     <w:p>
       <w:pPr>
@@ -15221,7 +15139,7 @@
           <w:szCs w:val="24"/>
         </w:rPr>
       </w:pPr>
-      <w:bookmarkStart w:id="32" w:name="_Toc57584026"/>
+      <w:bookmarkStart w:id="31" w:name="_Toc57584026"/>
       <w:r>
         <w:rPr>
           <w:rFonts w:ascii="Times New Roman" w:hAnsi="Times New Roman" w:cs="Times New Roman"/>
@@ -15238,11 +15156,14 @@
         </w:rPr>
         <w:t>s (required)</w:t>
       </w:r>
-      <w:bookmarkEnd w:id="32"/>
-    </w:p>
-    <w:p>
-      <w:pPr>
-        <w:spacing w:line="360" w:lineRule="auto"/>
+      <w:bookmarkEnd w:id="31"/>
+    </w:p>
+    <w:p>
+      <w:pPr>
+        <w:spacing w:line="360" w:lineRule="auto"/>
+        <w:rPr>
+          <w:lang w:val="vi-VN"/>
+        </w:rPr>
       </w:pPr>
       <w:r>
         <w:rPr>
@@ -15270,6 +15191,55 @@
           <w:szCs w:val="22"/>
         </w:rPr>
         <w:t xml:space="preserve"> </w:t>
+      </w:r>
+      <w:r>
+        <w:rPr>
+          <w:rFonts w:ascii="Times New Roman" w:hAnsi="Times New Roman" w:cs="Times New Roman"/>
+          <w:color w:val="000000" w:themeColor="text1"/>
+          <w:sz w:val="22"/>
+          <w:szCs w:val="22"/>
+        </w:rPr>
+        <w:t>For</w:t>
+      </w:r>
+      <w:r>
+        <w:rPr>
+          <w:rFonts w:ascii="Times New Roman" w:hAnsi="Times New Roman" w:cs="Times New Roman"/>
+          <w:color w:val="000000" w:themeColor="text1"/>
+          <w:sz w:val="22"/>
+          <w:szCs w:val="22"/>
+          <w:lang w:val="vi-VN"/>
+        </w:rPr>
+        <w:t xml:space="preserve"> this reuqirement, </w:t>
+      </w:r>
+      <w:r>
+        <w:rPr>
+          <w:rFonts w:ascii="Times New Roman" w:hAnsi="Times New Roman" w:cs="Times New Roman"/>
+          <w:color w:val="000000" w:themeColor="text1"/>
+          <w:sz w:val="22"/>
+          <w:szCs w:val="22"/>
+          <w:lang w:val="vi-VN"/>
+        </w:rPr>
+        <w:t>task shoud be able to be arraged and set time in somekind of calendar in order to manage and make sure it will be deliver</w:t>
+      </w:r>
+      <w:r>
+        <w:rPr>
+          <w:rFonts w:ascii="Times New Roman" w:hAnsi="Times New Roman" w:cs="Times New Roman"/>
+          <w:color w:val="000000" w:themeColor="text1"/>
+          <w:sz w:val="22"/>
+          <w:szCs w:val="22"/>
+          <w:lang w:val="vi-VN"/>
+        </w:rPr>
+        <w:t>ed</w:t>
+      </w:r>
+      <w:r>
+        <w:rPr>
+          <w:rFonts w:ascii="Times New Roman" w:hAnsi="Times New Roman" w:cs="Times New Roman"/>
+          <w:color w:val="000000" w:themeColor="text1"/>
+          <w:sz w:val="22"/>
+          <w:szCs w:val="22"/>
+          <w:lang w:val="vi-VN"/>
+        </w:rPr>
+        <w:t xml:space="preserve"> on time.</w:t>
       </w:r>
     </w:p>
     <w:p>
@@ -15282,7 +15252,7 @@
           <w:szCs w:val="24"/>
         </w:rPr>
       </w:pPr>
-      <w:bookmarkStart w:id="33" w:name="_Toc57584027"/>
+      <w:bookmarkStart w:id="32" w:name="_Toc57584027"/>
       <w:r>
         <w:rPr>
           <w:rFonts w:ascii="Times New Roman" w:hAnsi="Times New Roman" w:cs="Times New Roman"/>
@@ -15291,7 +15261,43 @@
         </w:rPr>
         <w:t>File sharing (optional)</w:t>
       </w:r>
-      <w:bookmarkEnd w:id="33"/>
+      <w:bookmarkEnd w:id="32"/>
+    </w:p>
+    <w:p>
+      <w:pPr>
+        <w:rPr>
+          <w:lang w:val="en-US"/>
+        </w:rPr>
+      </w:pPr>
+      <w:r>
+        <w:rPr>
+          <w:rFonts w:ascii="Times New Roman" w:hAnsi="Times New Roman" w:cs="Times New Roman"/>
+          <w:color w:val="000000" w:themeColor="text1"/>
+          <w:sz w:val="22"/>
+          <w:szCs w:val="22"/>
+        </w:rPr>
+        <w:t>For</w:t>
+      </w:r>
+      <w:r>
+        <w:rPr>
+          <w:rFonts w:ascii="Times New Roman" w:hAnsi="Times New Roman" w:cs="Times New Roman"/>
+          <w:color w:val="000000" w:themeColor="text1"/>
+          <w:sz w:val="22"/>
+          <w:szCs w:val="22"/>
+          <w:lang w:val="vi-VN"/>
+        </w:rPr>
+        <w:t xml:space="preserve"> this requirement, the system should allow user to upload</w:t>
+      </w:r>
+      <w:r>
+        <w:rPr>
+          <w:rFonts w:ascii="Times New Roman" w:hAnsi="Times New Roman" w:cs="Times New Roman"/>
+          <w:color w:val="000000" w:themeColor="text1"/>
+          <w:sz w:val="22"/>
+          <w:szCs w:val="22"/>
+          <w:lang w:val="en-US"/>
+        </w:rPr>
+        <w:t>, store and provide the accessibility to specific user in order to keep the security rules.</w:t>
+      </w:r>
     </w:p>
     <w:p>
       <w:pPr>
@@ -15303,7 +15309,7 @@
           <w:szCs w:val="24"/>
         </w:rPr>
       </w:pPr>
-      <w:bookmarkStart w:id="34" w:name="_Toc57584028"/>
+      <w:bookmarkStart w:id="33" w:name="_Toc57584028"/>
       <w:r>
         <w:rPr>
           <w:rFonts w:ascii="Times New Roman" w:hAnsi="Times New Roman" w:cs="Times New Roman"/>
@@ -15312,7 +15318,64 @@
         </w:rPr>
         <w:t>Communication (optional)</w:t>
       </w:r>
-      <w:bookmarkEnd w:id="34"/>
+      <w:bookmarkEnd w:id="33"/>
+    </w:p>
+    <w:p>
+      <w:pPr>
+        <w:rPr>
+          <w:lang w:val="en-US"/>
+        </w:rPr>
+      </w:pPr>
+      <w:r>
+        <w:rPr>
+          <w:rFonts w:ascii="Times New Roman" w:hAnsi="Times New Roman" w:cs="Times New Roman"/>
+          <w:color w:val="000000" w:themeColor="text1"/>
+          <w:sz w:val="22"/>
+          <w:szCs w:val="22"/>
+          <w:lang w:val="en-US"/>
+        </w:rPr>
+        <w:t>Com</w:t>
+      </w:r>
+      <w:r>
+        <w:rPr>
+          <w:rFonts w:ascii="Times New Roman" w:hAnsi="Times New Roman" w:cs="Times New Roman"/>
+          <w:color w:val="000000" w:themeColor="text1"/>
+          <w:sz w:val="22"/>
+          <w:szCs w:val="22"/>
+          <w:lang w:val="en-US"/>
+        </w:rPr>
+        <w:t>mun</w:t>
+      </w:r>
+      <w:r>
+        <w:rPr>
+          <w:rFonts w:ascii="Times New Roman" w:hAnsi="Times New Roman" w:cs="Times New Roman"/>
+          <w:color w:val="000000" w:themeColor="text1"/>
+          <w:sz w:val="22"/>
+          <w:szCs w:val="22"/>
+          <w:lang w:val="en-US"/>
+        </w:rPr>
+        <w:t>i</w:t>
+      </w:r>
+      <w:r>
+        <w:rPr>
+          <w:rFonts w:ascii="Times New Roman" w:hAnsi="Times New Roman" w:cs="Times New Roman"/>
+          <w:color w:val="000000" w:themeColor="text1"/>
+          <w:sz w:val="22"/>
+          <w:szCs w:val="22"/>
+          <w:lang w:val="en-US"/>
+        </w:rPr>
+        <w:t>cation include</w:t>
+      </w:r>
+      <w:r>
+        <w:rPr>
+          <w:rFonts w:ascii="Times New Roman" w:hAnsi="Times New Roman" w:cs="Times New Roman"/>
+          <w:color w:val="000000" w:themeColor="text1"/>
+          <w:sz w:val="22"/>
+          <w:szCs w:val="22"/>
+          <w:lang w:val="en-US"/>
+        </w:rPr>
+        <w:t>s the ability to messaging or further calling and video calling between user in system.</w:t>
+      </w:r>
     </w:p>
     <w:p>
       <w:pPr>
@@ -15324,7 +15387,7 @@
           <w:szCs w:val="24"/>
         </w:rPr>
       </w:pPr>
-      <w:bookmarkStart w:id="35" w:name="_Toc57584029"/>
+      <w:bookmarkStart w:id="34" w:name="_Toc57584029"/>
       <w:r>
         <w:rPr>
           <w:rFonts w:ascii="Times New Roman" w:hAnsi="Times New Roman" w:cs="Times New Roman"/>
@@ -15333,40 +15396,77 @@
         </w:rPr>
         <w:t>Report (optional)</w:t>
       </w:r>
+      <w:bookmarkEnd w:id="34"/>
+    </w:p>
+    <w:p>
+      <w:pPr>
+        <w:rPr>
+          <w:lang w:val="vi-VN"/>
+        </w:rPr>
+      </w:pPr>
+      <w:r>
+        <w:rPr>
+          <w:rFonts w:ascii="Times New Roman" w:hAnsi="Times New Roman" w:cs="Times New Roman"/>
+          <w:color w:val="000000" w:themeColor="text1"/>
+          <w:sz w:val="22"/>
+          <w:szCs w:val="22"/>
+          <w:lang w:val="en-US"/>
+        </w:rPr>
+        <w:t>Report function allow user to visualize and export the project overall progress data in charts, tables</w:t>
+      </w:r>
+      <w:r>
+        <w:rPr>
+          <w:rFonts w:ascii="Times New Roman" w:hAnsi="Times New Roman" w:cs="Times New Roman"/>
+          <w:color w:val="000000" w:themeColor="text1"/>
+          <w:sz w:val="22"/>
+          <w:szCs w:val="22"/>
+          <w:lang w:val="en-US"/>
+        </w:rPr>
+        <w:t>, etc.</w:t>
+      </w:r>
+      <w:r>
+        <w:rPr>
+          <w:rFonts w:ascii="Times New Roman" w:hAnsi="Times New Roman" w:cs="Times New Roman"/>
+          <w:color w:val="000000" w:themeColor="text1"/>
+          <w:sz w:val="22"/>
+          <w:szCs w:val="22"/>
+          <w:lang w:val="en-US"/>
+        </w:rPr>
+        <w:t>..</w:t>
+      </w:r>
+    </w:p>
+    <w:p>
+      <w:pPr>
+        <w:pStyle w:val="Heading2"/>
+        <w:spacing w:line="360" w:lineRule="auto"/>
+        <w:rPr>
+          <w:rFonts w:ascii="Times New Roman" w:hAnsi="Times New Roman" w:cs="Times New Roman"/>
+          <w:color w:val="000000" w:themeColor="text1"/>
+        </w:rPr>
+      </w:pPr>
+      <w:bookmarkStart w:id="35" w:name="_Toc57584030"/>
+      <w:r>
+        <w:rPr>
+          <w:rFonts w:ascii="Times New Roman" w:hAnsi="Times New Roman" w:cs="Times New Roman"/>
+          <w:color w:val="000000" w:themeColor="text1"/>
+        </w:rPr>
+        <w:t>Introducing to project requirement (functional, non-functional and the diffe</w:t>
+      </w:r>
+      <w:r>
+        <w:rPr>
+          <w:rFonts w:ascii="Times New Roman" w:hAnsi="Times New Roman" w:cs="Times New Roman"/>
+          <w:color w:val="000000" w:themeColor="text1"/>
+        </w:rPr>
+        <w:t>rence</w:t>
+      </w:r>
+      <w:r>
+        <w:rPr>
+          <w:rFonts w:ascii="Times New Roman" w:hAnsi="Times New Roman" w:cs="Times New Roman"/>
+          <w:color w:val="000000" w:themeColor="text1"/>
+        </w:rPr>
+        <w:t>)</w:t>
+      </w:r>
       <w:bookmarkEnd w:id="35"/>
-    </w:p>
-    <w:p>
-      <w:pPr>
-        <w:pStyle w:val="Heading2"/>
-        <w:spacing w:line="360" w:lineRule="auto"/>
-        <w:rPr>
-          <w:rFonts w:ascii="Times New Roman" w:hAnsi="Times New Roman" w:cs="Times New Roman"/>
-          <w:color w:val="000000" w:themeColor="text1"/>
-        </w:rPr>
-      </w:pPr>
-      <w:bookmarkStart w:id="36" w:name="_Toc57584030"/>
-      <w:r>
-        <w:rPr>
-          <w:rFonts w:ascii="Times New Roman" w:hAnsi="Times New Roman" w:cs="Times New Roman"/>
-          <w:color w:val="000000" w:themeColor="text1"/>
-        </w:rPr>
-        <w:t>Introducing to project requirement (functional, non-functional and the diffe</w:t>
-      </w:r>
-      <w:r>
-        <w:rPr>
-          <w:rFonts w:ascii="Times New Roman" w:hAnsi="Times New Roman" w:cs="Times New Roman"/>
-          <w:color w:val="000000" w:themeColor="text1"/>
-        </w:rPr>
-        <w:t>rence</w:t>
-      </w:r>
-      <w:r>
-        <w:rPr>
-          <w:rFonts w:ascii="Times New Roman" w:hAnsi="Times New Roman" w:cs="Times New Roman"/>
-          <w:color w:val="000000" w:themeColor="text1"/>
-        </w:rPr>
-        <w:t>)</w:t>
-      </w:r>
-      <w:bookmarkEnd w:id="36"/>
     </w:p>
     <w:p>
       <w:pPr>
@@ -15378,7 +15478,7 @@
           <w:szCs w:val="24"/>
         </w:rPr>
       </w:pPr>
-      <w:bookmarkStart w:id="37" w:name="_Toc57584031"/>
+      <w:bookmarkStart w:id="36" w:name="_Toc57584031"/>
       <w:r>
         <w:rPr>
           <w:rFonts w:ascii="Times New Roman" w:hAnsi="Times New Roman" w:cs="Times New Roman"/>
@@ -15387,26 +15487,36 @@
         </w:rPr>
         <w:t>Introduction</w:t>
       </w:r>
-      <w:bookmarkEnd w:id="37"/>
-    </w:p>
-    <w:p>
-      <w:pPr>
-        <w:spacing w:line="360" w:lineRule="auto"/>
-        <w:rPr>
-          <w:rFonts w:ascii="Times New Roman" w:hAnsi="Times New Roman" w:cs="Times New Roman"/>
-          <w:color w:val="000000" w:themeColor="text1"/>
-          <w:sz w:val="22"/>
-          <w:szCs w:val="22"/>
-        </w:rPr>
-      </w:pPr>
-      <w:r>
-        <w:rPr>
-          <w:rFonts w:ascii="Times New Roman" w:hAnsi="Times New Roman" w:cs="Times New Roman"/>
-          <w:color w:val="000000" w:themeColor="text1"/>
-          <w:sz w:val="22"/>
-          <w:szCs w:val="22"/>
-        </w:rPr>
-        <w:t xml:space="preserve">Like many professions, the world of engineering and project management has its own “terms of the art” which can be confusing to both experts and novices. As </w:t>
+      <w:bookmarkEnd w:id="36"/>
+    </w:p>
+    <w:p>
+      <w:pPr>
+        <w:spacing w:line="360" w:lineRule="auto"/>
+        <w:rPr>
+          <w:rFonts w:ascii="Times New Roman" w:hAnsi="Times New Roman" w:cs="Times New Roman"/>
+          <w:color w:val="000000" w:themeColor="text1"/>
+          <w:sz w:val="22"/>
+          <w:szCs w:val="22"/>
+        </w:rPr>
+      </w:pPr>
+      <w:r>
+        <w:rPr>
+          <w:rFonts w:ascii="Times New Roman" w:hAnsi="Times New Roman" w:cs="Times New Roman"/>
+          <w:color w:val="000000" w:themeColor="text1"/>
+          <w:sz w:val="22"/>
+          <w:szCs w:val="22"/>
+        </w:rPr>
+        <w:t xml:space="preserve">Like many professions, the world of engineering and project management has its own “terms of the art” </w:t>
+      </w:r>
+      <w:r>
+        <w:rPr>
+          <w:rFonts w:ascii="Times New Roman" w:hAnsi="Times New Roman" w:cs="Times New Roman"/>
+          <w:color w:val="000000" w:themeColor="text1"/>
+          <w:sz w:val="22"/>
+          <w:szCs w:val="22"/>
+        </w:rPr>
+        <w:lastRenderedPageBreak/>
+        <w:t xml:space="preserve">which can be confusing to both experts and novices. As </w:t>
       </w:r>
       <w:r>
         <w:rPr>
@@ -15474,7 +15584,7 @@
           <w:szCs w:val="24"/>
         </w:rPr>
       </w:pPr>
-      <w:bookmarkStart w:id="38" w:name="_Toc57584032"/>
+      <w:bookmarkStart w:id="37" w:name="_Toc57584032"/>
       <w:r>
         <w:rPr>
           <w:rFonts w:ascii="Times New Roman" w:hAnsi="Times New Roman" w:cs="Times New Roman"/>
@@ -15482,7 +15592,6 @@
           <w:sz w:val="24"/>
           <w:szCs w:val="24"/>
         </w:rPr>
-        <w:lastRenderedPageBreak/>
         <w:t xml:space="preserve">Why is the </w:t>
       </w:r>
       <w:r>
@@ -15502,7 +15611,7 @@
         </w:rPr>
         <w:t xml:space="preserve"> between functional and non-functional requirements important?</w:t>
       </w:r>
-      <w:bookmarkEnd w:id="38"/>
+      <w:bookmarkEnd w:id="37"/>
     </w:p>
     <w:p>
       <w:pPr>
@@ -15600,7 +15709,7 @@
           <w:szCs w:val="24"/>
         </w:rPr>
       </w:pPr>
-      <w:bookmarkStart w:id="39" w:name="_Toc57584033"/>
+      <w:bookmarkStart w:id="38" w:name="_Toc57584033"/>
       <w:r>
         <w:rPr>
           <w:rFonts w:ascii="Times New Roman" w:hAnsi="Times New Roman" w:cs="Times New Roman"/>
@@ -15609,60 +15718,60 @@
         </w:rPr>
         <w:t>How are functional and non-functional requirements brought together?</w:t>
       </w:r>
+      <w:bookmarkEnd w:id="38"/>
+    </w:p>
+    <w:p>
+      <w:pPr>
+        <w:spacing w:line="360" w:lineRule="auto"/>
+        <w:rPr>
+          <w:rFonts w:ascii="Times New Roman" w:hAnsi="Times New Roman" w:cs="Times New Roman"/>
+          <w:sz w:val="22"/>
+          <w:szCs w:val="22"/>
+        </w:rPr>
+      </w:pPr>
+      <w:r>
+        <w:rPr>
+          <w:rFonts w:ascii="Times New Roman" w:hAnsi="Times New Roman" w:cs="Times New Roman"/>
+          <w:sz w:val="22"/>
+          <w:szCs w:val="22"/>
+        </w:rPr>
+        <w:t>One of the best ways to bring requirements together is to bring all stakeholders together for a guided brainstorming session. Remember that in many cases, the top</w:t>
+      </w:r>
+      <w:r>
+        <w:rPr>
+          <w:rFonts w:ascii="Times New Roman" w:hAnsi="Times New Roman" w:cs="Times New Roman"/>
+          <w:sz w:val="22"/>
+          <w:szCs w:val="22"/>
+        </w:rPr>
+        <w:t>-</w:t>
+      </w:r>
+      <w:r>
+        <w:rPr>
+          <w:rFonts w:ascii="Times New Roman" w:hAnsi="Times New Roman" w:cs="Times New Roman"/>
+          <w:sz w:val="22"/>
+          <w:szCs w:val="22"/>
+        </w:rPr>
+        <w:t>level stakeholders are not the users. Include user representatives on the team, who are one of the best sources for non-functional needs.</w:t>
+      </w:r>
+    </w:p>
+    <w:p>
+      <w:pPr>
+        <w:pStyle w:val="Heading2"/>
+        <w:spacing w:line="360" w:lineRule="auto"/>
+        <w:rPr>
+          <w:rFonts w:ascii="Times New Roman" w:hAnsi="Times New Roman" w:cs="Times New Roman"/>
+          <w:color w:val="000000" w:themeColor="text1"/>
+        </w:rPr>
+      </w:pPr>
+      <w:bookmarkStart w:id="39" w:name="_Toc57584034"/>
+      <w:r>
+        <w:rPr>
+          <w:rFonts w:ascii="Times New Roman" w:hAnsi="Times New Roman" w:cs="Times New Roman"/>
+          <w:color w:val="000000" w:themeColor="text1"/>
+        </w:rPr>
+        <w:t>Functional requirements</w:t>
+      </w:r>
       <w:bookmarkEnd w:id="39"/>
-    </w:p>
-    <w:p>
-      <w:pPr>
-        <w:spacing w:line="360" w:lineRule="auto"/>
-        <w:rPr>
-          <w:rFonts w:ascii="Times New Roman" w:hAnsi="Times New Roman" w:cs="Times New Roman"/>
-          <w:sz w:val="22"/>
-          <w:szCs w:val="22"/>
-        </w:rPr>
-      </w:pPr>
-      <w:r>
-        <w:rPr>
-          <w:rFonts w:ascii="Times New Roman" w:hAnsi="Times New Roman" w:cs="Times New Roman"/>
-          <w:sz w:val="22"/>
-          <w:szCs w:val="22"/>
-        </w:rPr>
-        <w:t>One of the best ways to bring requirements together is to bring all stakeholders together for a guided brainstorming session. Remember that in many cases, the top</w:t>
-      </w:r>
-      <w:r>
-        <w:rPr>
-          <w:rFonts w:ascii="Times New Roman" w:hAnsi="Times New Roman" w:cs="Times New Roman"/>
-          <w:sz w:val="22"/>
-          <w:szCs w:val="22"/>
-        </w:rPr>
-        <w:t>-</w:t>
-      </w:r>
-      <w:r>
-        <w:rPr>
-          <w:rFonts w:ascii="Times New Roman" w:hAnsi="Times New Roman" w:cs="Times New Roman"/>
-          <w:sz w:val="22"/>
-          <w:szCs w:val="22"/>
-        </w:rPr>
-        <w:t>level stakeholders are not the users. Include user representatives on the team, who are one of the best sources for non-functional needs.</w:t>
-      </w:r>
-    </w:p>
-    <w:p>
-      <w:pPr>
-        <w:pStyle w:val="Heading2"/>
-        <w:spacing w:line="360" w:lineRule="auto"/>
-        <w:rPr>
-          <w:rFonts w:ascii="Times New Roman" w:hAnsi="Times New Roman" w:cs="Times New Roman"/>
-          <w:color w:val="000000" w:themeColor="text1"/>
-        </w:rPr>
-      </w:pPr>
-      <w:bookmarkStart w:id="40" w:name="_Toc57584034"/>
-      <w:r>
-        <w:rPr>
-          <w:rFonts w:ascii="Times New Roman" w:hAnsi="Times New Roman" w:cs="Times New Roman"/>
-          <w:color w:val="000000" w:themeColor="text1"/>
-        </w:rPr>
-        <w:t>Functional requirements</w:t>
-      </w:r>
-      <w:bookmarkEnd w:id="40"/>
     </w:p>
     <w:p>
       <w:pPr>
@@ -15674,7 +15783,7 @@
           <w:szCs w:val="24"/>
         </w:rPr>
       </w:pPr>
-      <w:bookmarkStart w:id="41" w:name="_Toc57584035"/>
+      <w:bookmarkStart w:id="40" w:name="_Toc57584035"/>
       <w:r>
         <w:rPr>
           <w:rFonts w:ascii="Times New Roman" w:hAnsi="Times New Roman" w:cs="Times New Roman"/>
@@ -15683,7 +15792,7 @@
         </w:rPr>
         <w:t>What is a functional requirement?</w:t>
       </w:r>
-      <w:bookmarkEnd w:id="41"/>
+      <w:bookmarkEnd w:id="40"/>
     </w:p>
     <w:p>
       <w:pPr>
@@ -15833,13 +15942,14 @@
           <w:szCs w:val="24"/>
         </w:rPr>
       </w:pPr>
-      <w:bookmarkStart w:id="42" w:name="_Toc57584036"/>
+      <w:bookmarkStart w:id="41" w:name="_Toc57584036"/>
       <w:r>
         <w:rPr>
           <w:rFonts w:ascii="Times New Roman" w:hAnsi="Times New Roman" w:cs="Times New Roman"/>
           <w:sz w:val="24"/>
           <w:szCs w:val="24"/>
         </w:rPr>
+        <w:lastRenderedPageBreak/>
         <w:t>F</w:t>
       </w:r>
       <w:r>
@@ -15858,26 +15968,185 @@
         </w:rPr>
         <w:t xml:space="preserve"> for this project</w:t>
       </w:r>
+      <w:bookmarkEnd w:id="41"/>
+    </w:p>
+    <w:p>
+      <w:pPr>
+        <w:pStyle w:val="ListParagraph"/>
+        <w:numPr>
+          <w:ilvl w:val="0"/>
+          <w:numId w:val="2"/>
+        </w:numPr>
+        <w:spacing w:line="360" w:lineRule="auto"/>
+        <w:ind w:left="714" w:hanging="357"/>
+        <w:rPr>
+          <w:rFonts w:ascii="Times New Roman" w:hAnsi="Times New Roman" w:cs="Times New Roman"/>
+          <w:sz w:val="22"/>
+          <w:szCs w:val="22"/>
+        </w:rPr>
+      </w:pPr>
+      <w:r>
+        <w:rPr>
+          <w:rFonts w:ascii="Times New Roman" w:hAnsi="Times New Roman" w:cs="Times New Roman"/>
+          <w:sz w:val="22"/>
+          <w:szCs w:val="22"/>
+        </w:rPr>
+        <w:t>Rol</w:t>
+      </w:r>
+      <w:r>
+        <w:rPr>
+          <w:rFonts w:ascii="Times New Roman" w:hAnsi="Times New Roman" w:cs="Times New Roman"/>
+          <w:sz w:val="22"/>
+          <w:szCs w:val="22"/>
+        </w:rPr>
+        <w:t>e</w:t>
+      </w:r>
+      <w:r>
+        <w:rPr>
+          <w:rFonts w:ascii="Times New Roman" w:hAnsi="Times New Roman" w:cs="Times New Roman"/>
+          <w:sz w:val="22"/>
+          <w:szCs w:val="22"/>
+          <w:lang w:val="vi-VN"/>
+        </w:rPr>
+        <w:t xml:space="preserve"> management for user.</w:t>
+      </w:r>
+    </w:p>
+    <w:p>
+      <w:pPr>
+        <w:pStyle w:val="ListParagraph"/>
+        <w:numPr>
+          <w:ilvl w:val="0"/>
+          <w:numId w:val="2"/>
+        </w:numPr>
+        <w:spacing w:line="360" w:lineRule="auto"/>
+        <w:ind w:left="714" w:hanging="357"/>
+        <w:rPr>
+          <w:rFonts w:ascii="Times New Roman" w:hAnsi="Times New Roman" w:cs="Times New Roman"/>
+          <w:sz w:val="22"/>
+          <w:szCs w:val="22"/>
+        </w:rPr>
+      </w:pPr>
+      <w:r>
+        <w:rPr>
+          <w:rFonts w:ascii="Times New Roman" w:hAnsi="Times New Roman" w:cs="Times New Roman"/>
+          <w:sz w:val="22"/>
+          <w:szCs w:val="22"/>
+          <w:lang w:val="vi-VN"/>
+        </w:rPr>
+        <w:t>Create and schelue task.</w:t>
+      </w:r>
+    </w:p>
+    <w:p>
+      <w:pPr>
+        <w:pStyle w:val="ListParagraph"/>
+        <w:numPr>
+          <w:ilvl w:val="0"/>
+          <w:numId w:val="2"/>
+        </w:numPr>
+        <w:spacing w:line="360" w:lineRule="auto"/>
+        <w:ind w:left="714" w:hanging="357"/>
+        <w:rPr>
+          <w:rFonts w:ascii="Times New Roman" w:hAnsi="Times New Roman" w:cs="Times New Roman"/>
+          <w:sz w:val="22"/>
+          <w:szCs w:val="22"/>
+        </w:rPr>
+      </w:pPr>
+      <w:r>
+        <w:rPr>
+          <w:rFonts w:ascii="Times New Roman" w:hAnsi="Times New Roman" w:cs="Times New Roman"/>
+          <w:sz w:val="22"/>
+          <w:szCs w:val="22"/>
+          <w:lang w:val="vi-VN"/>
+        </w:rPr>
+        <w:t xml:space="preserve">Task progress and status </w:t>
+      </w:r>
+      <w:r>
+        <w:rPr>
+          <w:rFonts w:ascii="Times New Roman" w:hAnsi="Times New Roman" w:cs="Times New Roman"/>
+          <w:sz w:val="22"/>
+          <w:szCs w:val="22"/>
+          <w:lang w:val="vi-VN"/>
+        </w:rPr>
+        <w:t>management.</w:t>
+      </w:r>
+    </w:p>
+    <w:p>
+      <w:pPr>
+        <w:pStyle w:val="ListParagraph"/>
+        <w:numPr>
+          <w:ilvl w:val="0"/>
+          <w:numId w:val="2"/>
+        </w:numPr>
+        <w:spacing w:line="360" w:lineRule="auto"/>
+        <w:ind w:left="714" w:hanging="357"/>
+        <w:rPr>
+          <w:rFonts w:ascii="Times New Roman" w:hAnsi="Times New Roman" w:cs="Times New Roman"/>
+          <w:sz w:val="22"/>
+          <w:szCs w:val="22"/>
+        </w:rPr>
+      </w:pPr>
+      <w:r>
+        <w:rPr>
+          <w:rFonts w:ascii="Times New Roman" w:hAnsi="Times New Roman" w:cs="Times New Roman"/>
+          <w:sz w:val="22"/>
+          <w:szCs w:val="22"/>
+          <w:lang w:val="vi-VN"/>
+        </w:rPr>
+        <w:t xml:space="preserve">Project member </w:t>
+      </w:r>
+      <w:r>
+        <w:rPr>
+          <w:rFonts w:ascii="Times New Roman" w:hAnsi="Times New Roman" w:cs="Times New Roman"/>
+          <w:sz w:val="22"/>
+          <w:szCs w:val="22"/>
+          <w:lang w:val="en-US"/>
+        </w:rPr>
+        <w:t>management.</w:t>
+      </w:r>
+    </w:p>
+    <w:p>
+      <w:pPr>
+        <w:pStyle w:val="ListParagraph"/>
+        <w:numPr>
+          <w:ilvl w:val="0"/>
+          <w:numId w:val="2"/>
+        </w:numPr>
+        <w:spacing w:line="360" w:lineRule="auto"/>
+        <w:ind w:left="714" w:hanging="357"/>
+        <w:rPr>
+          <w:rFonts w:ascii="Times New Roman" w:hAnsi="Times New Roman" w:cs="Times New Roman"/>
+          <w:sz w:val="22"/>
+          <w:szCs w:val="22"/>
+        </w:rPr>
+      </w:pPr>
+      <w:r>
+        <w:rPr>
+          <w:rFonts w:ascii="Times New Roman" w:hAnsi="Times New Roman" w:cs="Times New Roman"/>
+          <w:sz w:val="22"/>
+          <w:szCs w:val="22"/>
+          <w:lang w:val="en-US"/>
+        </w:rPr>
+        <w:t>Task assignment.</w:t>
+      </w:r>
+    </w:p>
+    <w:p>
+      <w:pPr>
+        <w:pStyle w:val="Heading2"/>
+        <w:spacing w:line="360" w:lineRule="auto"/>
+        <w:rPr>
+          <w:rFonts w:ascii="Times New Roman" w:hAnsi="Times New Roman" w:cs="Times New Roman"/>
+          <w:color w:val="000000" w:themeColor="text1"/>
+        </w:rPr>
+      </w:pPr>
+      <w:bookmarkStart w:id="42" w:name="_Toc57584037"/>
+      <w:r>
+        <w:rPr>
+          <w:rFonts w:ascii="Times New Roman" w:hAnsi="Times New Roman" w:cs="Times New Roman"/>
+          <w:color w:val="000000" w:themeColor="text1"/>
+        </w:rPr>
+        <w:t>Non-functional requirements</w:t>
+      </w:r>
       <w:bookmarkEnd w:id="42"/>
-    </w:p>
-    <w:p>
-      <w:pPr>
-        <w:pStyle w:val="Heading2"/>
-        <w:spacing w:line="360" w:lineRule="auto"/>
-        <w:rPr>
-          <w:rFonts w:ascii="Times New Roman" w:hAnsi="Times New Roman" w:cs="Times New Roman"/>
-          <w:color w:val="000000" w:themeColor="text1"/>
-        </w:rPr>
-      </w:pPr>
-      <w:bookmarkStart w:id="43" w:name="_Toc57584037"/>
-      <w:r>
-        <w:rPr>
-          <w:rFonts w:ascii="Times New Roman" w:hAnsi="Times New Roman" w:cs="Times New Roman"/>
-          <w:color w:val="000000" w:themeColor="text1"/>
-        </w:rPr>
-        <w:t>Non-functional requirements</w:t>
-      </w:r>
-      <w:bookmarkEnd w:id="43"/>
     </w:p>
     <w:p>
       <w:pPr>
@@ -15889,7 +16158,7 @@
           <w:szCs w:val="24"/>
         </w:rPr>
       </w:pPr>
-      <w:bookmarkStart w:id="44" w:name="_Toc57584038"/>
+      <w:bookmarkStart w:id="43" w:name="_Toc57584038"/>
       <w:r>
         <w:rPr>
           <w:rFonts w:ascii="Times New Roman" w:hAnsi="Times New Roman" w:cs="Times New Roman"/>
@@ -15898,33 +16167,24 @@
         </w:rPr>
         <w:t>What is a non-functional requirement?</w:t>
       </w:r>
-      <w:bookmarkEnd w:id="44"/>
-    </w:p>
-    <w:p>
-      <w:pPr>
-        <w:spacing w:line="360" w:lineRule="auto"/>
-        <w:rPr>
-          <w:rFonts w:ascii="Times New Roman" w:hAnsi="Times New Roman" w:cs="Times New Roman"/>
-          <w:sz w:val="22"/>
-          <w:szCs w:val="22"/>
-        </w:rPr>
-      </w:pPr>
-      <w:r>
-        <w:rPr>
-          <w:rFonts w:ascii="Times New Roman" w:hAnsi="Times New Roman" w:cs="Times New Roman"/>
-          <w:sz w:val="22"/>
-          <w:szCs w:val="22"/>
-        </w:rPr>
-        <w:t xml:space="preserve">While functional requirements define what the system does or should not do, non-functional requirements </w:t>
-      </w:r>
-      <w:r>
-        <w:rPr>
-          <w:rFonts w:ascii="Times New Roman" w:hAnsi="Times New Roman" w:cs="Times New Roman"/>
-          <w:sz w:val="22"/>
-          <w:szCs w:val="22"/>
-        </w:rPr>
-        <w:lastRenderedPageBreak/>
-        <w:t xml:space="preserve">specify how the system should do it. Non-functional requirements do not affect the basic functionality of the system (hence the name, non-functional requirements). Even if the non-functional requirements are not met, the system will still </w:t>
+      <w:bookmarkEnd w:id="43"/>
+    </w:p>
+    <w:p>
+      <w:pPr>
+        <w:spacing w:line="360" w:lineRule="auto"/>
+        <w:rPr>
+          <w:rFonts w:ascii="Times New Roman" w:hAnsi="Times New Roman" w:cs="Times New Roman"/>
+          <w:sz w:val="22"/>
+          <w:szCs w:val="22"/>
+        </w:rPr>
+      </w:pPr>
+      <w:r>
+        <w:rPr>
+          <w:rFonts w:ascii="Times New Roman" w:hAnsi="Times New Roman" w:cs="Times New Roman"/>
+          <w:sz w:val="22"/>
+          <w:szCs w:val="22"/>
+        </w:rPr>
+        <w:t xml:space="preserve">While functional requirements define what the system does or should not do, non-functional requirements specify how the system should do it. Non-functional requirements do not affect the basic functionality of the system (hence the name, non-functional requirements). Even if the non-functional requirements are not met, the system will still </w:t>
       </w:r>
       <w:r>
         <w:rPr>
@@ -16091,7 +16351,7 @@
           <w:szCs w:val="24"/>
         </w:rPr>
       </w:pPr>
-      <w:bookmarkStart w:id="45" w:name="_Toc57584039"/>
+      <w:bookmarkStart w:id="44" w:name="_Toc57584039"/>
       <w:r>
         <w:rPr>
           <w:rFonts w:ascii="Times New Roman" w:hAnsi="Times New Roman" w:cs="Times New Roman"/>
@@ -16116,23 +16376,1138 @@
         </w:rPr>
         <w:t xml:space="preserve"> for this project</w:t>
       </w:r>
+      <w:bookmarkEnd w:id="44"/>
+    </w:p>
+    <w:p>
+      <w:pPr>
+        <w:pStyle w:val="ListParagraph"/>
+        <w:numPr>
+          <w:ilvl w:val="0"/>
+          <w:numId w:val="2"/>
+        </w:numPr>
+        <w:spacing w:line="360" w:lineRule="auto"/>
+        <w:ind w:left="714" w:hanging="357"/>
+      </w:pPr>
+      <w:r>
+        <w:t xml:space="preserve">User account </w:t>
+      </w:r>
+      <w:r>
+        <w:t>security</w:t>
+      </w:r>
+      <w:r>
+        <w:rPr>
+          <w:lang w:val="vi-VN"/>
+        </w:rPr>
+        <w:t>.</w:t>
+      </w:r>
+    </w:p>
+    <w:p>
+      <w:pPr>
+        <w:pStyle w:val="ListParagraph"/>
+        <w:numPr>
+          <w:ilvl w:val="0"/>
+          <w:numId w:val="2"/>
+        </w:numPr>
+        <w:spacing w:line="360" w:lineRule="auto"/>
+        <w:ind w:left="714" w:hanging="357"/>
+        <w:rPr>
+          <w:rFonts w:ascii="Times New Roman" w:hAnsi="Times New Roman" w:cs="Times New Roman"/>
+          <w:sz w:val="22"/>
+          <w:szCs w:val="22"/>
+        </w:rPr>
+      </w:pPr>
+      <w:r>
+        <w:rPr>
+          <w:rFonts w:ascii="Times New Roman" w:hAnsi="Times New Roman" w:cs="Times New Roman"/>
+          <w:sz w:val="22"/>
+          <w:szCs w:val="22"/>
+        </w:rPr>
+        <w:t>Application UX guarantee.</w:t>
+      </w:r>
+    </w:p>
+    <w:p>
+      <w:pPr>
+        <w:pStyle w:val="ListParagraph"/>
+        <w:numPr>
+          <w:ilvl w:val="0"/>
+          <w:numId w:val="2"/>
+        </w:numPr>
+        <w:spacing w:line="360" w:lineRule="auto"/>
+        <w:ind w:left="714" w:hanging="357"/>
+        <w:rPr>
+          <w:rFonts w:ascii="Times New Roman" w:hAnsi="Times New Roman" w:cs="Times New Roman"/>
+          <w:sz w:val="22"/>
+          <w:szCs w:val="22"/>
+        </w:rPr>
+      </w:pPr>
+      <w:r>
+        <w:rPr>
+          <w:rFonts w:ascii="Times New Roman" w:hAnsi="Times New Roman" w:cs="Times New Roman"/>
+          <w:sz w:val="22"/>
+          <w:szCs w:val="22"/>
+        </w:rPr>
+        <w:t>Server</w:t>
+      </w:r>
+      <w:r>
+        <w:rPr>
+          <w:rFonts w:ascii="Times New Roman" w:hAnsi="Times New Roman" w:cs="Times New Roman"/>
+          <w:sz w:val="22"/>
+          <w:szCs w:val="22"/>
+          <w:lang w:val="vi-VN"/>
+        </w:rPr>
+        <w:t xml:space="preserve"> performance.</w:t>
+      </w:r>
+    </w:p>
+    <w:p>
+      <w:pPr>
+        <w:pStyle w:val="ListParagraph"/>
+        <w:numPr>
+          <w:ilvl w:val="0"/>
+          <w:numId w:val="2"/>
+        </w:numPr>
+        <w:spacing w:line="360" w:lineRule="auto"/>
+        <w:ind w:left="714" w:hanging="357"/>
+        <w:rPr>
+          <w:rFonts w:ascii="Times New Roman" w:hAnsi="Times New Roman" w:cs="Times New Roman"/>
+          <w:sz w:val="22"/>
+          <w:szCs w:val="22"/>
+        </w:rPr>
+      </w:pPr>
+      <w:r>
+        <w:rPr>
+          <w:rFonts w:ascii="Times New Roman" w:hAnsi="Times New Roman" w:cs="Times New Roman"/>
+          <w:sz w:val="22"/>
+          <w:szCs w:val="22"/>
+          <w:lang w:val="vi-VN"/>
+        </w:rPr>
+        <w:t>Clean UI.</w:t>
+      </w:r>
+    </w:p>
+    <w:p>
+      <w:pPr>
+        <w:pStyle w:val="ListParagraph"/>
+        <w:numPr>
+          <w:ilvl w:val="0"/>
+          <w:numId w:val="2"/>
+        </w:numPr>
+        <w:spacing w:line="360" w:lineRule="auto"/>
+        <w:ind w:left="714" w:hanging="357"/>
+        <w:rPr>
+          <w:rFonts w:ascii="Times New Roman" w:hAnsi="Times New Roman" w:cs="Times New Roman"/>
+          <w:sz w:val="22"/>
+          <w:szCs w:val="22"/>
+        </w:rPr>
+      </w:pPr>
+      <w:r>
+        <w:rPr>
+          <w:rFonts w:ascii="Times New Roman" w:hAnsi="Times New Roman" w:cs="Times New Roman"/>
+          <w:sz w:val="22"/>
+          <w:szCs w:val="22"/>
+          <w:lang w:val="vi-VN"/>
+        </w:rPr>
+        <w:t>Good code convention for maintainance</w:t>
+      </w:r>
+    </w:p>
+    <w:p>
+      <w:pPr>
+        <w:pStyle w:val="Heading1"/>
+        <w:spacing w:line="360" w:lineRule="auto"/>
+        <w:jc w:val="center"/>
+        <w:rPr>
+          <w:rFonts w:ascii="Times New Roman" w:hAnsi="Times New Roman" w:cs="Times New Roman"/>
+          <w:color w:val="000000" w:themeColor="text1"/>
+        </w:rPr>
+      </w:pPr>
+      <w:bookmarkStart w:id="45" w:name="_Toc57584040"/>
+      <w:r>
+        <w:rPr>
+          <w:rFonts w:ascii="Times New Roman" w:hAnsi="Times New Roman" w:cs="Times New Roman"/>
+          <w:color w:val="000000" w:themeColor="text1"/>
+        </w:rPr>
+        <w:lastRenderedPageBreak/>
+        <w:t>Design</w:t>
+      </w:r>
       <w:bookmarkEnd w:id="45"/>
     </w:p>
-    <w:p/>
+    <w:p>
+      <w:pPr>
+        <w:pStyle w:val="Heading2"/>
+        <w:spacing w:line="360" w:lineRule="auto"/>
+        <w:rPr>
+          <w:rFonts w:ascii="Times New Roman" w:hAnsi="Times New Roman" w:cs="Times New Roman"/>
+          <w:color w:val="000000" w:themeColor="text1"/>
+        </w:rPr>
+      </w:pPr>
+      <w:bookmarkStart w:id="46" w:name="_Toc57584041"/>
+      <w:r>
+        <w:rPr>
+          <w:rFonts w:ascii="Times New Roman" w:hAnsi="Times New Roman" w:cs="Times New Roman"/>
+          <w:color w:val="000000" w:themeColor="text1"/>
+        </w:rPr>
+        <w:t>Use cases</w:t>
+      </w:r>
+      <w:r>
+        <w:rPr>
+          <w:rFonts w:ascii="Times New Roman" w:hAnsi="Times New Roman" w:cs="Times New Roman"/>
+          <w:color w:val="000000" w:themeColor="text1"/>
+        </w:rPr>
+        <w:t xml:space="preserve"> diagrams</w:t>
+      </w:r>
+      <w:bookmarkEnd w:id="46"/>
+    </w:p>
+    <w:p>
+      <w:pPr>
+        <w:pStyle w:val="Heading3"/>
+        <w:spacing w:line="360" w:lineRule="auto"/>
+        <w:rPr>
+          <w:rFonts w:ascii="Times New Roman" w:hAnsi="Times New Roman" w:cs="Times New Roman"/>
+          <w:sz w:val="24"/>
+          <w:szCs w:val="24"/>
+        </w:rPr>
+      </w:pPr>
+      <w:bookmarkStart w:id="47" w:name="_Toc57584042"/>
+      <w:r>
+        <w:rPr>
+          <w:rFonts w:ascii="Times New Roman" w:hAnsi="Times New Roman" w:cs="Times New Roman"/>
+          <w:sz w:val="24"/>
+          <w:szCs w:val="24"/>
+        </w:rPr>
+        <w:t>Project creator</w:t>
+      </w:r>
+      <w:bookmarkEnd w:id="47"/>
+    </w:p>
+    <w:p>
+      <w:pPr>
+        <w:jc w:val="center"/>
+      </w:pPr>
+      <w:r>
+        <w:rPr>
+          <w:noProof/>
+        </w:rPr>
+        <w:drawing>
+          <wp:inline distT="0" distB="0" distL="0" distR="0" wp14:anchorId="5C9B8D6E" wp14:editId="6425A8DB">
+            <wp:extent cx="4836319" cy="3677168"/>
+            <wp:effectExtent l="0" t="0" r="2540" b="6350"/>
+            <wp:docPr id="14" name="Picture 14"/>
+            <wp:cNvGraphicFramePr>
+              <a:graphicFrameLocks xmlns:a="http://schemas.openxmlformats.org/drawingml/2006/main" noChangeAspect="1"/>
+            </wp:cNvGraphicFramePr>
+            <a:graphic xmlns:a="http://schemas.openxmlformats.org/drawingml/2006/main">
+              <a:graphicData uri="http://schemas.openxmlformats.org/drawingml/2006/picture">
+                <pic:pic xmlns:pic="http://schemas.openxmlformats.org/drawingml/2006/picture">
+                  <pic:nvPicPr>
+                    <pic:cNvPr id="14" name="Picture 14"/>
+                    <pic:cNvPicPr/>
+                  </pic:nvPicPr>
+                  <pic:blipFill>
+                    <a:blip r:embed="rId23" cstate="print">
+                      <a:extLst>
+                        <a:ext uri="{28A0092B-C50C-407E-A947-70E740481C1C}">
+                          <a14:useLocalDpi xmlns:a14="http://schemas.microsoft.com/office/drawing/2010/main" val="0"/>
+                        </a:ext>
+                      </a:extLst>
+                    </a:blip>
+                    <a:stretch>
+                      <a:fillRect/>
+                    </a:stretch>
+                  </pic:blipFill>
+                  <pic:spPr>
+                    <a:xfrm>
+                      <a:off x="0" y="0"/>
+                      <a:ext cx="4857713" cy="3693434"/>
+                    </a:xfrm>
+                    <a:prstGeom prst="rect">
+                      <a:avLst/>
+                    </a:prstGeom>
+                  </pic:spPr>
+                </pic:pic>
+              </a:graphicData>
+            </a:graphic>
+          </wp:inline>
+        </w:drawing>
+      </w:r>
+    </w:p>
+    <w:p>
+      <w:pPr>
+        <w:spacing w:line="360" w:lineRule="auto"/>
+        <w:rPr>
+          <w:rFonts w:ascii="Times New Roman" w:hAnsi="Times New Roman" w:cs="Times New Roman"/>
+          <w:sz w:val="22"/>
+          <w:szCs w:val="22"/>
+        </w:rPr>
+      </w:pPr>
+      <w:r>
+        <w:rPr>
+          <w:rFonts w:ascii="Times New Roman" w:hAnsi="Times New Roman" w:cs="Times New Roman"/>
+          <w:sz w:val="22"/>
+          <w:szCs w:val="22"/>
+        </w:rPr>
+        <w:t xml:space="preserve">Role of </w:t>
+      </w:r>
+      <w:r>
+        <w:rPr>
+          <w:rFonts w:ascii="Times New Roman" w:hAnsi="Times New Roman" w:cs="Times New Roman"/>
+          <w:b/>
+          <w:bCs/>
+          <w:sz w:val="22"/>
+          <w:szCs w:val="22"/>
+        </w:rPr>
+        <w:t>project creator</w:t>
+      </w:r>
+      <w:r>
+        <w:rPr>
+          <w:rFonts w:ascii="Times New Roman" w:hAnsi="Times New Roman" w:cs="Times New Roman"/>
+          <w:sz w:val="22"/>
+          <w:szCs w:val="22"/>
+        </w:rPr>
+        <w:t xml:space="preserve"> is able </w:t>
+      </w:r>
+      <w:r>
+        <w:rPr>
+          <w:rFonts w:ascii="Times New Roman" w:hAnsi="Times New Roman" w:cs="Times New Roman"/>
+          <w:sz w:val="22"/>
+          <w:szCs w:val="22"/>
+        </w:rPr>
+        <w:t xml:space="preserve">to: create </w:t>
+      </w:r>
+      <w:r>
+        <w:rPr>
+          <w:rFonts w:ascii="Times New Roman" w:hAnsi="Times New Roman" w:cs="Times New Roman"/>
+          <w:b/>
+          <w:bCs/>
+          <w:sz w:val="22"/>
+          <w:szCs w:val="22"/>
+        </w:rPr>
+        <w:t>project</w:t>
+      </w:r>
+      <w:r>
+        <w:rPr>
+          <w:rFonts w:ascii="Times New Roman" w:hAnsi="Times New Roman" w:cs="Times New Roman"/>
+          <w:sz w:val="22"/>
+          <w:szCs w:val="22"/>
+        </w:rPr>
+        <w:t xml:space="preserve">, add </w:t>
+      </w:r>
+      <w:r>
+        <w:rPr>
+          <w:rFonts w:ascii="Times New Roman" w:hAnsi="Times New Roman" w:cs="Times New Roman"/>
+          <w:b/>
+          <w:bCs/>
+          <w:sz w:val="22"/>
+          <w:szCs w:val="22"/>
+        </w:rPr>
+        <w:t>user</w:t>
+      </w:r>
+      <w:r>
+        <w:rPr>
+          <w:rFonts w:ascii="Times New Roman" w:hAnsi="Times New Roman" w:cs="Times New Roman"/>
+          <w:sz w:val="22"/>
+          <w:szCs w:val="22"/>
+        </w:rPr>
+        <w:t xml:space="preserve"> from outside</w:t>
+      </w:r>
+      <w:r>
+        <w:rPr>
+          <w:rFonts w:ascii="Times New Roman" w:hAnsi="Times New Roman" w:cs="Times New Roman"/>
+          <w:sz w:val="22"/>
+          <w:szCs w:val="22"/>
+        </w:rPr>
+        <w:t xml:space="preserve"> the</w:t>
+      </w:r>
+      <w:r>
+        <w:rPr>
+          <w:rFonts w:ascii="Times New Roman" w:hAnsi="Times New Roman" w:cs="Times New Roman"/>
+          <w:sz w:val="22"/>
+          <w:szCs w:val="22"/>
+        </w:rPr>
+        <w:t xml:space="preserve"> project into project</w:t>
+      </w:r>
+      <w:r>
+        <w:rPr>
+          <w:rFonts w:ascii="Times New Roman" w:hAnsi="Times New Roman" w:cs="Times New Roman"/>
+          <w:sz w:val="22"/>
+          <w:szCs w:val="22"/>
+        </w:rPr>
+        <w:t>, assign role for</w:t>
+      </w:r>
+      <w:r>
+        <w:rPr>
+          <w:rFonts w:ascii="Times New Roman" w:hAnsi="Times New Roman" w:cs="Times New Roman"/>
+          <w:b/>
+          <w:bCs/>
+          <w:sz w:val="22"/>
+          <w:szCs w:val="22"/>
+        </w:rPr>
+        <w:t xml:space="preserve"> user</w:t>
+      </w:r>
+      <w:r>
+        <w:rPr>
+          <w:rFonts w:ascii="Times New Roman" w:hAnsi="Times New Roman" w:cs="Times New Roman"/>
+          <w:b/>
+          <w:bCs/>
+          <w:sz w:val="22"/>
+          <w:szCs w:val="22"/>
+        </w:rPr>
+        <w:t xml:space="preserve"> </w:t>
+      </w:r>
+      <w:r>
+        <w:rPr>
+          <w:rFonts w:ascii="Times New Roman" w:hAnsi="Times New Roman" w:cs="Times New Roman"/>
+          <w:sz w:val="22"/>
+          <w:szCs w:val="22"/>
+        </w:rPr>
+        <w:t>inside project.</w:t>
+      </w:r>
+    </w:p>
+    <w:p>
+      <w:pPr>
+        <w:pStyle w:val="Heading3"/>
+        <w:spacing w:line="360" w:lineRule="auto"/>
+        <w:rPr>
+          <w:rFonts w:ascii="Times New Roman" w:hAnsi="Times New Roman" w:cs="Times New Roman"/>
+          <w:sz w:val="24"/>
+          <w:szCs w:val="24"/>
+        </w:rPr>
+      </w:pPr>
+      <w:bookmarkStart w:id="48" w:name="_Toc57584045"/>
+      <w:r>
+        <w:rPr>
+          <w:rFonts w:ascii="Times New Roman" w:hAnsi="Times New Roman" w:cs="Times New Roman"/>
+          <w:sz w:val="24"/>
+          <w:szCs w:val="24"/>
+        </w:rPr>
+        <w:t>A</w:t>
+      </w:r>
+      <w:r>
+        <w:rPr>
+          <w:rFonts w:ascii="Times New Roman" w:hAnsi="Times New Roman" w:cs="Times New Roman"/>
+          <w:sz w:val="24"/>
+          <w:szCs w:val="24"/>
+        </w:rPr>
+        <w:t>ssign</w:t>
+      </w:r>
+      <w:bookmarkEnd w:id="48"/>
+      <w:r>
+        <w:rPr>
+          <w:rFonts w:ascii="Times New Roman" w:hAnsi="Times New Roman" w:cs="Times New Roman"/>
+          <w:sz w:val="24"/>
+          <w:szCs w:val="24"/>
+        </w:rPr>
+        <w:t>or</w:t>
+      </w:r>
+    </w:p>
+    <w:p>
+      <w:pPr>
+        <w:jc w:val="center"/>
+        <w:rPr>
+          <w:lang w:val="vi-VN"/>
+        </w:rPr>
+      </w:pPr>
+      <w:r>
+        <w:rPr>
+          <w:noProof/>
+          <w:lang w:val="vi-VN"/>
+        </w:rPr>
+        <w:drawing>
+          <wp:inline distT="0" distB="0" distL="0" distR="0" wp14:anchorId="41C49421" wp14:editId="5F848201">
+            <wp:extent cx="3971925" cy="2830791"/>
+            <wp:effectExtent l="0" t="0" r="3175" b="1905"/>
+            <wp:docPr id="17" name="Picture 17"/>
+            <wp:cNvGraphicFramePr>
+              <a:graphicFrameLocks xmlns:a="http://schemas.openxmlformats.org/drawingml/2006/main" noChangeAspect="1"/>
+            </wp:cNvGraphicFramePr>
+            <a:graphic xmlns:a="http://schemas.openxmlformats.org/drawingml/2006/main">
+              <a:graphicData uri="http://schemas.openxmlformats.org/drawingml/2006/picture">
+                <pic:pic xmlns:pic="http://schemas.openxmlformats.org/drawingml/2006/picture">
+                  <pic:nvPicPr>
+                    <pic:cNvPr id="17" name="Picture 17"/>
+                    <pic:cNvPicPr/>
+                  </pic:nvPicPr>
+                  <pic:blipFill>
+                    <a:blip r:embed="rId24" cstate="print">
+                      <a:extLst>
+                        <a:ext uri="{28A0092B-C50C-407E-A947-70E740481C1C}">
+                          <a14:useLocalDpi xmlns:a14="http://schemas.microsoft.com/office/drawing/2010/main" val="0"/>
+                        </a:ext>
+                      </a:extLst>
+                    </a:blip>
+                    <a:stretch>
+                      <a:fillRect/>
+                    </a:stretch>
+                  </pic:blipFill>
+                  <pic:spPr>
+                    <a:xfrm>
+                      <a:off x="0" y="0"/>
+                      <a:ext cx="4015599" cy="2861918"/>
+                    </a:xfrm>
+                    <a:prstGeom prst="rect">
+                      <a:avLst/>
+                    </a:prstGeom>
+                  </pic:spPr>
+                </pic:pic>
+              </a:graphicData>
+            </a:graphic>
+          </wp:inline>
+        </w:drawing>
+      </w:r>
+    </w:p>
+    <w:p>
+      <w:pPr>
+        <w:spacing w:line="360" w:lineRule="auto"/>
+        <w:rPr>
+          <w:rFonts w:ascii="Times New Roman" w:hAnsi="Times New Roman" w:cs="Times New Roman"/>
+          <w:sz w:val="22"/>
+          <w:szCs w:val="22"/>
+          <w:lang w:val="vi-VN"/>
+        </w:rPr>
+      </w:pPr>
+      <w:r>
+        <w:rPr>
+          <w:rFonts w:ascii="Times New Roman" w:hAnsi="Times New Roman" w:cs="Times New Roman"/>
+          <w:sz w:val="22"/>
+          <w:szCs w:val="22"/>
+        </w:rPr>
+        <w:t xml:space="preserve">Role of </w:t>
+      </w:r>
+      <w:r>
+        <w:rPr>
+          <w:rFonts w:ascii="Times New Roman" w:hAnsi="Times New Roman" w:cs="Times New Roman"/>
+          <w:b/>
+          <w:bCs/>
+          <w:sz w:val="22"/>
+          <w:szCs w:val="22"/>
+        </w:rPr>
+        <w:t>assignor</w:t>
+      </w:r>
+      <w:r>
+        <w:rPr>
+          <w:rFonts w:ascii="Times New Roman" w:hAnsi="Times New Roman" w:cs="Times New Roman"/>
+          <w:sz w:val="22"/>
+          <w:szCs w:val="22"/>
+          <w:lang w:val="vi-VN"/>
+        </w:rPr>
+        <w:t xml:space="preserve"> is able to: create, schedule </w:t>
+      </w:r>
+      <w:r>
+        <w:rPr>
+          <w:rFonts w:ascii="Times New Roman" w:hAnsi="Times New Roman" w:cs="Times New Roman"/>
+          <w:b/>
+          <w:bCs/>
+          <w:sz w:val="22"/>
+          <w:szCs w:val="22"/>
+          <w:lang w:val="vi-VN"/>
+        </w:rPr>
+        <w:t>task</w:t>
+      </w:r>
+      <w:r>
+        <w:rPr>
+          <w:rFonts w:ascii="Times New Roman" w:hAnsi="Times New Roman" w:cs="Times New Roman"/>
+          <w:sz w:val="22"/>
+          <w:szCs w:val="22"/>
+          <w:lang w:val="vi-VN"/>
+        </w:rPr>
+        <w:t xml:space="preserve"> and </w:t>
+      </w:r>
+      <w:r>
+        <w:rPr>
+          <w:rFonts w:ascii="Times New Roman" w:hAnsi="Times New Roman" w:cs="Times New Roman"/>
+          <w:b/>
+          <w:bCs/>
+          <w:sz w:val="22"/>
+          <w:szCs w:val="22"/>
+          <w:lang w:val="vi-VN"/>
+        </w:rPr>
+        <w:t>sub-task</w:t>
+      </w:r>
+      <w:r>
+        <w:rPr>
+          <w:rFonts w:ascii="Times New Roman" w:hAnsi="Times New Roman" w:cs="Times New Roman"/>
+          <w:sz w:val="22"/>
+          <w:szCs w:val="22"/>
+          <w:lang w:val="vi-VN"/>
+        </w:rPr>
+        <w:t xml:space="preserve">, update task status (progress) and asign task to </w:t>
+      </w:r>
+      <w:r>
+        <w:rPr>
+          <w:rFonts w:ascii="Times New Roman" w:hAnsi="Times New Roman" w:cs="Times New Roman"/>
+          <w:b/>
+          <w:bCs/>
+          <w:sz w:val="22"/>
+          <w:szCs w:val="22"/>
+          <w:lang w:val="vi-VN"/>
+        </w:rPr>
+        <w:t>user</w:t>
+      </w:r>
+      <w:r>
+        <w:rPr>
+          <w:rFonts w:ascii="Times New Roman" w:hAnsi="Times New Roman" w:cs="Times New Roman"/>
+          <w:sz w:val="22"/>
+          <w:szCs w:val="22"/>
+          <w:lang w:val="vi-VN"/>
+        </w:rPr>
+        <w:t>.</w:t>
+      </w:r>
+    </w:p>
+    <w:p>
+      <w:pPr>
+        <w:pStyle w:val="Heading3"/>
+        <w:spacing w:line="360" w:lineRule="auto"/>
+        <w:rPr>
+          <w:rFonts w:ascii="Times New Roman" w:hAnsi="Times New Roman" w:cs="Times New Roman"/>
+          <w:sz w:val="24"/>
+          <w:szCs w:val="24"/>
+        </w:rPr>
+      </w:pPr>
+      <w:r>
+        <w:rPr>
+          <w:rFonts w:ascii="Times New Roman" w:hAnsi="Times New Roman" w:cs="Times New Roman"/>
+          <w:sz w:val="24"/>
+          <w:szCs w:val="24"/>
+        </w:rPr>
+        <w:lastRenderedPageBreak/>
+        <w:t>A</w:t>
+      </w:r>
+      <w:r>
+        <w:rPr>
+          <w:rFonts w:ascii="Times New Roman" w:hAnsi="Times New Roman" w:cs="Times New Roman"/>
+          <w:sz w:val="24"/>
+          <w:szCs w:val="24"/>
+        </w:rPr>
+        <w:t>ssign</w:t>
+      </w:r>
+      <w:r>
+        <w:rPr>
+          <w:rFonts w:ascii="Times New Roman" w:hAnsi="Times New Roman" w:cs="Times New Roman"/>
+          <w:sz w:val="24"/>
+          <w:szCs w:val="24"/>
+        </w:rPr>
+        <w:t>ee</w:t>
+      </w:r>
+    </w:p>
+    <w:p>
+      <w:pPr>
+        <w:spacing w:line="360" w:lineRule="auto"/>
+        <w:jc w:val="center"/>
+        <w:rPr>
+          <w:rFonts w:ascii="Times New Roman" w:hAnsi="Times New Roman" w:cs="Times New Roman"/>
+          <w:sz w:val="22"/>
+          <w:szCs w:val="22"/>
+          <w:lang w:val="vi-VN"/>
+        </w:rPr>
+      </w:pPr>
+      <w:r>
+        <w:rPr>
+          <w:rFonts w:ascii="Times New Roman" w:hAnsi="Times New Roman" w:cs="Times New Roman"/>
+          <w:noProof/>
+          <w:sz w:val="22"/>
+          <w:szCs w:val="22"/>
+          <w:lang w:val="vi-VN"/>
+        </w:rPr>
+        <w:drawing>
+          <wp:inline distT="0" distB="0" distL="0" distR="0" wp14:anchorId="1716E850" wp14:editId="1D8F41D6">
+            <wp:extent cx="4229100" cy="2665676"/>
+            <wp:effectExtent l="0" t="0" r="0" b="1905"/>
+            <wp:docPr id="19" name="Picture 19"/>
+            <wp:cNvGraphicFramePr>
+              <a:graphicFrameLocks xmlns:a="http://schemas.openxmlformats.org/drawingml/2006/main" noChangeAspect="1"/>
+            </wp:cNvGraphicFramePr>
+            <a:graphic xmlns:a="http://schemas.openxmlformats.org/drawingml/2006/main">
+              <a:graphicData uri="http://schemas.openxmlformats.org/drawingml/2006/picture">
+                <pic:pic xmlns:pic="http://schemas.openxmlformats.org/drawingml/2006/picture">
+                  <pic:nvPicPr>
+                    <pic:cNvPr id="19" name="Picture 19"/>
+                    <pic:cNvPicPr/>
+                  </pic:nvPicPr>
+                  <pic:blipFill>
+                    <a:blip r:embed="rId25" cstate="print">
+                      <a:extLst>
+                        <a:ext uri="{28A0092B-C50C-407E-A947-70E740481C1C}">
+                          <a14:useLocalDpi xmlns:a14="http://schemas.microsoft.com/office/drawing/2010/main" val="0"/>
+                        </a:ext>
+                      </a:extLst>
+                    </a:blip>
+                    <a:stretch>
+                      <a:fillRect/>
+                    </a:stretch>
+                  </pic:blipFill>
+                  <pic:spPr>
+                    <a:xfrm>
+                      <a:off x="0" y="0"/>
+                      <a:ext cx="4238777" cy="2671775"/>
+                    </a:xfrm>
+                    <a:prstGeom prst="rect">
+                      <a:avLst/>
+                    </a:prstGeom>
+                  </pic:spPr>
+                </pic:pic>
+              </a:graphicData>
+            </a:graphic>
+          </wp:inline>
+        </w:drawing>
+      </w:r>
+    </w:p>
+    <w:p>
+      <w:pPr>
+        <w:spacing w:line="360" w:lineRule="auto"/>
+        <w:rPr>
+          <w:rFonts w:ascii="Times New Roman" w:hAnsi="Times New Roman" w:cs="Times New Roman"/>
+          <w:sz w:val="22"/>
+          <w:szCs w:val="22"/>
+          <w:lang w:val="vi-VN"/>
+        </w:rPr>
+      </w:pPr>
+      <w:r>
+        <w:rPr>
+          <w:rFonts w:ascii="Times New Roman" w:hAnsi="Times New Roman" w:cs="Times New Roman"/>
+          <w:sz w:val="22"/>
+          <w:szCs w:val="22"/>
+          <w:lang w:val="vi-VN"/>
+        </w:rPr>
+        <w:t>A role of task as</w:t>
+      </w:r>
+      <w:r>
+        <w:rPr>
+          <w:rFonts w:ascii="Times New Roman" w:hAnsi="Times New Roman" w:cs="Times New Roman"/>
+          <w:sz w:val="22"/>
+          <w:szCs w:val="22"/>
+          <w:lang w:val="en-US"/>
+        </w:rPr>
+        <w:t xml:space="preserve"> </w:t>
+      </w:r>
+      <w:r>
+        <w:rPr>
+          <w:rFonts w:ascii="Times New Roman" w:hAnsi="Times New Roman" w:cs="Times New Roman"/>
+          <w:b/>
+          <w:bCs/>
+          <w:sz w:val="22"/>
+          <w:szCs w:val="22"/>
+          <w:lang w:val="en-US"/>
+        </w:rPr>
+        <w:t>assignee</w:t>
+      </w:r>
+      <w:r>
+        <w:rPr>
+          <w:rFonts w:ascii="Times New Roman" w:hAnsi="Times New Roman" w:cs="Times New Roman"/>
+          <w:sz w:val="22"/>
+          <w:szCs w:val="22"/>
+          <w:lang w:val="en-US"/>
+        </w:rPr>
+        <w:t xml:space="preserve"> is only able to</w:t>
+      </w:r>
+      <w:r>
+        <w:rPr>
+          <w:rFonts w:ascii="Times New Roman" w:hAnsi="Times New Roman" w:cs="Times New Roman"/>
+          <w:sz w:val="22"/>
+          <w:szCs w:val="22"/>
+          <w:lang w:val="vi-VN"/>
+        </w:rPr>
+        <w:t xml:space="preserve">: do the </w:t>
+      </w:r>
+      <w:r>
+        <w:rPr>
+          <w:rFonts w:ascii="Times New Roman" w:hAnsi="Times New Roman" w:cs="Times New Roman"/>
+          <w:b/>
+          <w:bCs/>
+          <w:sz w:val="22"/>
+          <w:szCs w:val="22"/>
+          <w:lang w:val="vi-VN"/>
+        </w:rPr>
+        <w:t>task</w:t>
+      </w:r>
+      <w:r>
+        <w:rPr>
+          <w:rFonts w:ascii="Times New Roman" w:hAnsi="Times New Roman" w:cs="Times New Roman"/>
+          <w:sz w:val="22"/>
+          <w:szCs w:val="22"/>
+          <w:lang w:val="vi-VN"/>
+        </w:rPr>
+        <w:t xml:space="preserve">, obivously, update the task status (or progress) and create </w:t>
+      </w:r>
+      <w:r>
+        <w:rPr>
+          <w:rFonts w:ascii="Times New Roman" w:hAnsi="Times New Roman" w:cs="Times New Roman"/>
+          <w:b/>
+          <w:bCs/>
+          <w:sz w:val="22"/>
+          <w:szCs w:val="22"/>
+          <w:lang w:val="vi-VN"/>
+        </w:rPr>
+        <w:t>sub-task</w:t>
+      </w:r>
+      <w:r>
+        <w:rPr>
+          <w:rFonts w:ascii="Times New Roman" w:hAnsi="Times New Roman" w:cs="Times New Roman"/>
+          <w:sz w:val="22"/>
+          <w:szCs w:val="22"/>
+          <w:lang w:val="vi-VN"/>
+        </w:rPr>
+        <w:t>.</w:t>
+      </w:r>
+    </w:p>
+    <w:p>
+      <w:pPr>
+        <w:pStyle w:val="Heading2"/>
+        <w:spacing w:line="360" w:lineRule="auto"/>
+        <w:rPr>
+          <w:rFonts w:ascii="Times New Roman" w:hAnsi="Times New Roman" w:cs="Times New Roman"/>
+          <w:color w:val="000000" w:themeColor="text1"/>
+        </w:rPr>
+      </w:pPr>
+      <w:bookmarkStart w:id="49" w:name="_Toc57584046"/>
+      <w:r>
+        <w:rPr>
+          <w:rFonts w:ascii="Times New Roman" w:hAnsi="Times New Roman" w:cs="Times New Roman"/>
+          <w:color w:val="000000" w:themeColor="text1"/>
+        </w:rPr>
+        <w:t>Database</w:t>
+      </w:r>
+      <w:r>
+        <w:rPr>
+          <w:rFonts w:ascii="Times New Roman" w:hAnsi="Times New Roman" w:cs="Times New Roman"/>
+          <w:color w:val="000000" w:themeColor="text1"/>
+        </w:rPr>
+        <w:t xml:space="preserve"> model design</w:t>
+      </w:r>
+      <w:bookmarkEnd w:id="49"/>
+    </w:p>
+    <w:p>
+      <w:r>
+        <w:rPr>
+          <w:noProof/>
+        </w:rPr>
+        <w:drawing>
+          <wp:inline distT="0" distB="0" distL="0" distR="0" wp14:anchorId="103FEE36" wp14:editId="2D68F006">
+            <wp:extent cx="5974915" cy="4678625"/>
+            <wp:effectExtent l="0" t="0" r="0" b="0"/>
+            <wp:docPr id="18" name="Picture 18"/>
+            <wp:cNvGraphicFramePr>
+              <a:graphicFrameLocks xmlns:a="http://schemas.openxmlformats.org/drawingml/2006/main" noChangeAspect="1"/>
+            </wp:cNvGraphicFramePr>
+            <a:graphic xmlns:a="http://schemas.openxmlformats.org/drawingml/2006/main">
+              <a:graphicData uri="http://schemas.openxmlformats.org/drawingml/2006/picture">
+                <pic:pic xmlns:pic="http://schemas.openxmlformats.org/drawingml/2006/picture">
+                  <pic:nvPicPr>
+                    <pic:cNvPr id="18" name="Picture 18"/>
+                    <pic:cNvPicPr/>
+                  </pic:nvPicPr>
+                  <pic:blipFill>
+                    <a:blip r:embed="rId26" cstate="print">
+                      <a:extLst>
+                        <a:ext uri="{28A0092B-C50C-407E-A947-70E740481C1C}">
+                          <a14:useLocalDpi xmlns:a14="http://schemas.microsoft.com/office/drawing/2010/main" val="0"/>
+                        </a:ext>
+                      </a:extLst>
+                    </a:blip>
+                    <a:stretch>
+                      <a:fillRect/>
+                    </a:stretch>
+                  </pic:blipFill>
+                  <pic:spPr>
+                    <a:xfrm>
+                      <a:off x="0" y="0"/>
+                      <a:ext cx="6003706" cy="4701170"/>
+                    </a:xfrm>
+                    <a:prstGeom prst="rect">
+                      <a:avLst/>
+                    </a:prstGeom>
+                  </pic:spPr>
+                </pic:pic>
+              </a:graphicData>
+            </a:graphic>
+          </wp:inline>
+        </w:drawing>
+      </w:r>
+    </w:p>
+    <w:p>
+      <w:pPr>
+        <w:pStyle w:val="Heading2"/>
+        <w:spacing w:line="360" w:lineRule="auto"/>
+        <w:rPr>
+          <w:rFonts w:ascii="Times New Roman" w:hAnsi="Times New Roman" w:cs="Times New Roman"/>
+        </w:rPr>
+      </w:pPr>
+      <w:bookmarkStart w:id="50" w:name="_Toc57584048"/>
+      <w:r>
+        <w:rPr>
+          <w:rFonts w:ascii="Times New Roman" w:hAnsi="Times New Roman" w:cs="Times New Roman"/>
+        </w:rPr>
+        <w:lastRenderedPageBreak/>
+        <w:t>User interfaces</w:t>
+      </w:r>
+      <w:bookmarkEnd w:id="50"/>
+    </w:p>
+    <w:p>
+      <w:pPr>
+        <w:pStyle w:val="Heading3"/>
+        <w:spacing w:line="360" w:lineRule="auto"/>
+        <w:rPr>
+          <w:rFonts w:ascii="Times New Roman" w:hAnsi="Times New Roman" w:cs="Times New Roman"/>
+          <w:sz w:val="24"/>
+          <w:szCs w:val="24"/>
+          <w:lang w:val="vi-VN"/>
+        </w:rPr>
+      </w:pPr>
+      <w:r>
+        <w:rPr>
+          <w:rFonts w:ascii="Times New Roman" w:hAnsi="Times New Roman" w:cs="Times New Roman"/>
+          <w:sz w:val="24"/>
+          <w:szCs w:val="24"/>
+        </w:rPr>
+        <w:t>List</w:t>
+      </w:r>
+      <w:r>
+        <w:rPr>
+          <w:rFonts w:ascii="Times New Roman" w:hAnsi="Times New Roman" w:cs="Times New Roman"/>
+          <w:sz w:val="24"/>
+          <w:szCs w:val="24"/>
+          <w:lang w:val="vi-VN"/>
+        </w:rPr>
+        <w:t xml:space="preserve"> </w:t>
+      </w:r>
+    </w:p>
+    <w:p>
+      <w:pPr>
+        <w:jc w:val="center"/>
+        <w:rPr>
+          <w:lang w:val="vi-VN"/>
+        </w:rPr>
+      </w:pPr>
+      <w:r>
+        <w:rPr>
+          <w:noProof/>
+          <w:lang w:val="vi-VN"/>
+        </w:rPr>
+        <w:drawing>
+          <wp:inline distT="0" distB="0" distL="0" distR="0" wp14:anchorId="27D5E26D" wp14:editId="4A51A75D">
+            <wp:extent cx="2386012" cy="3591148"/>
+            <wp:effectExtent l="0" t="0" r="1905" b="3175"/>
+            <wp:docPr id="20" name="Picture 20"/>
+            <wp:cNvGraphicFramePr>
+              <a:graphicFrameLocks xmlns:a="http://schemas.openxmlformats.org/drawingml/2006/main" noChangeAspect="1"/>
+            </wp:cNvGraphicFramePr>
+            <a:graphic xmlns:a="http://schemas.openxmlformats.org/drawingml/2006/main">
+              <a:graphicData uri="http://schemas.openxmlformats.org/drawingml/2006/picture">
+                <pic:pic xmlns:pic="http://schemas.openxmlformats.org/drawingml/2006/picture">
+                  <pic:nvPicPr>
+                    <pic:cNvPr id="20" name="Picture 20"/>
+                    <pic:cNvPicPr/>
+                  </pic:nvPicPr>
+                  <pic:blipFill>
+                    <a:blip r:embed="rId27" cstate="print">
+                      <a:extLst>
+                        <a:ext uri="{28A0092B-C50C-407E-A947-70E740481C1C}">
+                          <a14:useLocalDpi xmlns:a14="http://schemas.microsoft.com/office/drawing/2010/main" val="0"/>
+                        </a:ext>
+                      </a:extLst>
+                    </a:blip>
+                    <a:stretch>
+                      <a:fillRect/>
+                    </a:stretch>
+                  </pic:blipFill>
+                  <pic:spPr>
+                    <a:xfrm>
+                      <a:off x="0" y="0"/>
+                      <a:ext cx="2404597" cy="3619121"/>
+                    </a:xfrm>
+                    <a:prstGeom prst="rect">
+                      <a:avLst/>
+                    </a:prstGeom>
+                  </pic:spPr>
+                </pic:pic>
+              </a:graphicData>
+            </a:graphic>
+          </wp:inline>
+        </w:drawing>
+      </w:r>
+    </w:p>
+    <w:p>
+      <w:pPr>
+        <w:spacing w:line="360" w:lineRule="auto"/>
+        <w:rPr>
+          <w:rFonts w:ascii="Times New Roman" w:hAnsi="Times New Roman" w:cs="Times New Roman"/>
+          <w:sz w:val="22"/>
+          <w:szCs w:val="22"/>
+          <w:lang w:val="vi-VN"/>
+        </w:rPr>
+      </w:pPr>
+      <w:r>
+        <w:rPr>
+          <w:rFonts w:ascii="Times New Roman" w:hAnsi="Times New Roman" w:cs="Times New Roman"/>
+          <w:sz w:val="22"/>
+          <w:szCs w:val="22"/>
+          <w:lang w:val="vi-VN"/>
+        </w:rPr>
+        <w:t>The most common UI in this application should be the list item for task, user, project, etc. List often contain a header for buttons of action and a list of item to display and manipulate data.</w:t>
+      </w:r>
+    </w:p>
+    <w:p>
+      <w:pPr>
+        <w:pStyle w:val="Heading3"/>
+        <w:spacing w:line="360" w:lineRule="auto"/>
+        <w:rPr>
+          <w:rFonts w:ascii="Times New Roman" w:hAnsi="Times New Roman" w:cs="Times New Roman"/>
+          <w:sz w:val="24"/>
+          <w:szCs w:val="24"/>
+          <w:lang w:val="vi-VN"/>
+        </w:rPr>
+      </w:pPr>
+      <w:r>
+        <w:rPr>
+          <w:rFonts w:ascii="Times New Roman" w:hAnsi="Times New Roman" w:cs="Times New Roman"/>
+          <w:sz w:val="24"/>
+          <w:szCs w:val="24"/>
+        </w:rPr>
+        <w:t>Sign</w:t>
+      </w:r>
+      <w:r>
+        <w:rPr>
+          <w:rFonts w:ascii="Times New Roman" w:hAnsi="Times New Roman" w:cs="Times New Roman"/>
+          <w:sz w:val="24"/>
+          <w:szCs w:val="24"/>
+          <w:lang w:val="vi-VN"/>
+        </w:rPr>
+        <w:t xml:space="preserve"> in </w:t>
+      </w:r>
+      <w:r>
+        <w:rPr>
+          <w:rFonts w:ascii="Times New Roman" w:hAnsi="Times New Roman" w:cs="Times New Roman"/>
+          <w:sz w:val="24"/>
+          <w:szCs w:val="24"/>
+          <w:lang w:val="vi-VN"/>
+        </w:rPr>
+        <w:t>and form</w:t>
+      </w:r>
+    </w:p>
+    <w:p>
+      <w:pPr>
+        <w:jc w:val="center"/>
+        <w:rPr>
+          <w:lang w:val="vi-VN"/>
+        </w:rPr>
+      </w:pPr>
+      <w:r>
+        <w:rPr>
+          <w:noProof/>
+          <w:lang w:val="vi-VN"/>
+        </w:rPr>
+        <w:drawing>
+          <wp:inline distT="0" distB="0" distL="0" distR="0" wp14:anchorId="09AA0C6B" wp14:editId="6B0EA459">
+            <wp:extent cx="2228850" cy="3456923"/>
+            <wp:effectExtent l="0" t="0" r="0" b="0"/>
+            <wp:docPr id="21" name="Picture 21"/>
+            <wp:cNvGraphicFramePr>
+              <a:graphicFrameLocks xmlns:a="http://schemas.openxmlformats.org/drawingml/2006/main" noChangeAspect="1"/>
+            </wp:cNvGraphicFramePr>
+            <a:graphic xmlns:a="http://schemas.openxmlformats.org/drawingml/2006/main">
+              <a:graphicData uri="http://schemas.openxmlformats.org/drawingml/2006/picture">
+                <pic:pic xmlns:pic="http://schemas.openxmlformats.org/drawingml/2006/picture">
+                  <pic:nvPicPr>
+                    <pic:cNvPr id="21" name="Picture 21"/>
+                    <pic:cNvPicPr/>
+                  </pic:nvPicPr>
+                  <pic:blipFill>
+                    <a:blip r:embed="rId28" cstate="print">
+                      <a:extLst>
+                        <a:ext uri="{28A0092B-C50C-407E-A947-70E740481C1C}">
+                          <a14:useLocalDpi xmlns:a14="http://schemas.microsoft.com/office/drawing/2010/main" val="0"/>
+                        </a:ext>
+                      </a:extLst>
+                    </a:blip>
+                    <a:stretch>
+                      <a:fillRect/>
+                    </a:stretch>
+                  </pic:blipFill>
+                  <pic:spPr>
+                    <a:xfrm>
+                      <a:off x="0" y="0"/>
+                      <a:ext cx="2244667" cy="3481455"/>
+                    </a:xfrm>
+                    <a:prstGeom prst="rect">
+                      <a:avLst/>
+                    </a:prstGeom>
+                  </pic:spPr>
+                </pic:pic>
+              </a:graphicData>
+            </a:graphic>
+          </wp:inline>
+        </w:drawing>
+      </w:r>
+    </w:p>
+    <w:p>
+      <w:pPr>
+        <w:rPr>
+          <w:rFonts w:ascii="Times New Roman" w:hAnsi="Times New Roman" w:cs="Times New Roman"/>
+          <w:sz w:val="22"/>
+          <w:szCs w:val="22"/>
+          <w:lang w:val="vi-VN"/>
+        </w:rPr>
+      </w:pPr>
+      <w:r>
+        <w:rPr>
+          <w:rFonts w:ascii="Times New Roman" w:hAnsi="Times New Roman" w:cs="Times New Roman"/>
+          <w:sz w:val="22"/>
+          <w:szCs w:val="22"/>
+          <w:lang w:val="vi-VN"/>
+        </w:rPr>
+        <w:t>The sign in page should include the text input for username and password. The input pass</w:t>
+      </w:r>
+      <w:r>
+        <w:rPr>
+          <w:rFonts w:ascii="Times New Roman" w:hAnsi="Times New Roman" w:cs="Times New Roman"/>
+          <w:sz w:val="22"/>
+          <w:szCs w:val="22"/>
+          <w:lang w:val="vi-VN"/>
+        </w:rPr>
+        <w:t>word shoud be hidde</w:t>
+      </w:r>
+      <w:r>
+        <w:rPr>
+          <w:rFonts w:ascii="Times New Roman" w:hAnsi="Times New Roman" w:cs="Times New Roman"/>
+          <w:sz w:val="22"/>
+          <w:szCs w:val="22"/>
+          <w:lang w:val="vi-VN"/>
+        </w:rPr>
+        <w:t>n</w:t>
+      </w:r>
+      <w:r>
+        <w:rPr>
+          <w:rFonts w:ascii="Times New Roman" w:hAnsi="Times New Roman" w:cs="Times New Roman"/>
+          <w:sz w:val="22"/>
+          <w:szCs w:val="22"/>
+          <w:lang w:val="vi-VN"/>
+        </w:rPr>
+        <w:t>.</w:t>
+      </w:r>
+      <w:r>
+        <w:br w:type="page"/>
+      </w:r>
+    </w:p>
+    <w:p>
+      <w:pPr>
+        <w:pStyle w:val="Heading1"/>
+        <w:spacing w:line="360" w:lineRule="auto"/>
+        <w:jc w:val="center"/>
+        <w:rPr>
+          <w:rFonts w:ascii="Times New Roman" w:hAnsi="Times New Roman" w:cs="Times New Roman"/>
+          <w:color w:val="000000" w:themeColor="text1"/>
+        </w:rPr>
+      </w:pPr>
+      <w:r>
+        <w:rPr>
+          <w:rFonts w:ascii="Times New Roman" w:hAnsi="Times New Roman" w:cs="Times New Roman"/>
+          <w:color w:val="000000" w:themeColor="text1"/>
+        </w:rPr>
+        <w:lastRenderedPageBreak/>
+        <w:t>Reflection</w:t>
+      </w:r>
+    </w:p>
     <w:p>
       <w:pPr>
         <w:widowControl/>
         <w:suppressAutoHyphens w:val="0"/>
-        <w:rPr>
-          <w:rFonts w:ascii="Times New Roman" w:hAnsi="Times New Roman" w:cs="Times New Roman"/>
-          <w:color w:val="000000" w:themeColor="text1"/>
-        </w:rPr>
-      </w:pPr>
-      <w:r>
-        <w:rPr>
-          <w:rFonts w:ascii="Times New Roman" w:hAnsi="Times New Roman" w:cs="Times New Roman"/>
-          <w:color w:val="000000" w:themeColor="text1"/>
-        </w:rPr>
+      </w:pPr>
+      <w:r>
         <w:br w:type="page"/>
       </w:r>
     </w:p>
@@ -16146,382 +17521,28 @@
           <w:color w:val="000000" w:themeColor="text1"/>
         </w:rPr>
       </w:pPr>
-      <w:bookmarkStart w:id="46" w:name="_Toc57584040"/>
       <w:r>
         <w:rPr>
           <w:rFonts w:ascii="Times New Roman" w:hAnsi="Times New Roman" w:cs="Times New Roman"/>
           <w:color w:val="000000" w:themeColor="text1"/>
         </w:rPr>
         <w:lastRenderedPageBreak/>
-        <w:t>Design</w:t>
-      </w:r>
-      <w:bookmarkEnd w:id="46"/>
-    </w:p>
-    <w:p>
-      <w:pPr>
-        <w:pStyle w:val="Heading2"/>
-        <w:spacing w:line="360" w:lineRule="auto"/>
-        <w:rPr>
-          <w:rFonts w:ascii="Times New Roman" w:hAnsi="Times New Roman" w:cs="Times New Roman"/>
-          <w:color w:val="000000" w:themeColor="text1"/>
-        </w:rPr>
-      </w:pPr>
-      <w:bookmarkStart w:id="47" w:name="_Toc57584041"/>
-      <w:r>
-        <w:rPr>
-          <w:rFonts w:ascii="Times New Roman" w:hAnsi="Times New Roman" w:cs="Times New Roman"/>
-          <w:color w:val="000000" w:themeColor="text1"/>
-        </w:rPr>
-        <w:t>Use cases</w:t>
-      </w:r>
-      <w:r>
-        <w:rPr>
-          <w:rFonts w:ascii="Times New Roman" w:hAnsi="Times New Roman" w:cs="Times New Roman"/>
-          <w:color w:val="000000" w:themeColor="text1"/>
-        </w:rPr>
-        <w:t xml:space="preserve"> diagrams</w:t>
-      </w:r>
-      <w:bookmarkEnd w:id="47"/>
-    </w:p>
-    <w:p>
-      <w:pPr>
-        <w:pStyle w:val="Heading3"/>
-        <w:spacing w:line="360" w:lineRule="auto"/>
-        <w:rPr>
-          <w:rFonts w:ascii="Times New Roman" w:hAnsi="Times New Roman" w:cs="Times New Roman"/>
-          <w:sz w:val="24"/>
-          <w:szCs w:val="24"/>
-        </w:rPr>
-      </w:pPr>
-      <w:bookmarkStart w:id="48" w:name="_Toc57584042"/>
-      <w:r>
-        <w:rPr>
-          <w:rFonts w:ascii="Times New Roman" w:hAnsi="Times New Roman" w:cs="Times New Roman"/>
-          <w:sz w:val="24"/>
-          <w:szCs w:val="24"/>
-        </w:rPr>
-        <w:t>Project creator</w:t>
-      </w:r>
-      <w:bookmarkEnd w:id="48"/>
-    </w:p>
-    <w:p>
-      <w:pPr>
-        <w:pStyle w:val="Heading3"/>
-        <w:spacing w:line="360" w:lineRule="auto"/>
-        <w:rPr>
-          <w:rFonts w:ascii="Times New Roman" w:hAnsi="Times New Roman" w:cs="Times New Roman"/>
-          <w:sz w:val="24"/>
-          <w:szCs w:val="24"/>
-        </w:rPr>
-      </w:pPr>
-      <w:bookmarkStart w:id="49" w:name="_Toc57584044"/>
-      <w:r>
-        <w:rPr>
-          <w:rFonts w:ascii="Times New Roman" w:hAnsi="Times New Roman" w:cs="Times New Roman"/>
-          <w:sz w:val="24"/>
-          <w:szCs w:val="24"/>
-        </w:rPr>
-        <w:t>A</w:t>
-      </w:r>
-      <w:r>
-        <w:rPr>
-          <w:rFonts w:ascii="Times New Roman" w:hAnsi="Times New Roman" w:cs="Times New Roman"/>
-          <w:sz w:val="24"/>
-          <w:szCs w:val="24"/>
-        </w:rPr>
-        <w:t>ssignor</w:t>
-      </w:r>
-      <w:bookmarkEnd w:id="49"/>
-    </w:p>
-    <w:p>
-      <w:pPr>
-        <w:pStyle w:val="Heading3"/>
-        <w:spacing w:line="360" w:lineRule="auto"/>
-        <w:rPr>
-          <w:rFonts w:ascii="Times New Roman" w:hAnsi="Times New Roman" w:cs="Times New Roman"/>
-          <w:sz w:val="24"/>
-          <w:szCs w:val="24"/>
-        </w:rPr>
-      </w:pPr>
-      <w:bookmarkStart w:id="50" w:name="_Toc57584045"/>
-      <w:r>
-        <w:rPr>
-          <w:rFonts w:ascii="Times New Roman" w:hAnsi="Times New Roman" w:cs="Times New Roman"/>
-          <w:sz w:val="24"/>
-          <w:szCs w:val="24"/>
-        </w:rPr>
-        <w:t>A</w:t>
-      </w:r>
-      <w:r>
-        <w:rPr>
-          <w:rFonts w:ascii="Times New Roman" w:hAnsi="Times New Roman" w:cs="Times New Roman"/>
-          <w:sz w:val="24"/>
-          <w:szCs w:val="24"/>
-        </w:rPr>
-        <w:t>ssign</w:t>
-      </w:r>
-      <w:r>
-        <w:rPr>
-          <w:rFonts w:ascii="Times New Roman" w:hAnsi="Times New Roman" w:cs="Times New Roman"/>
-          <w:sz w:val="24"/>
-          <w:szCs w:val="24"/>
-        </w:rPr>
-        <w:t>ee</w:t>
-      </w:r>
-      <w:bookmarkEnd w:id="50"/>
-    </w:p>
-    <w:p>
-      <w:pPr>
-        <w:pStyle w:val="Heading2"/>
-        <w:spacing w:line="360" w:lineRule="auto"/>
-        <w:rPr>
-          <w:rFonts w:ascii="Times New Roman" w:hAnsi="Times New Roman" w:cs="Times New Roman"/>
-          <w:color w:val="000000" w:themeColor="text1"/>
-        </w:rPr>
-      </w:pPr>
-      <w:bookmarkStart w:id="51" w:name="_Toc57584046"/>
-      <w:r>
-        <w:rPr>
-          <w:rFonts w:ascii="Times New Roman" w:hAnsi="Times New Roman" w:cs="Times New Roman"/>
-          <w:color w:val="000000" w:themeColor="text1"/>
-        </w:rPr>
-        <w:t>Database</w:t>
-      </w:r>
-      <w:r>
-        <w:rPr>
-          <w:rFonts w:ascii="Times New Roman" w:hAnsi="Times New Roman" w:cs="Times New Roman"/>
-          <w:color w:val="000000" w:themeColor="text1"/>
-        </w:rPr>
-        <w:t xml:space="preserve"> model design</w:t>
-      </w:r>
-      <w:bookmarkEnd w:id="51"/>
-    </w:p>
-    <w:p>
-      <w:pPr>
-        <w:pStyle w:val="Heading2"/>
-        <w:spacing w:line="360" w:lineRule="auto"/>
-        <w:rPr>
-          <w:rFonts w:ascii="Times New Roman" w:hAnsi="Times New Roman" w:cs="Times New Roman"/>
-        </w:rPr>
-      </w:pPr>
-      <w:bookmarkStart w:id="52" w:name="_Toc57584048"/>
-      <w:r>
-        <w:rPr>
-          <w:rFonts w:ascii="Times New Roman" w:hAnsi="Times New Roman" w:cs="Times New Roman"/>
-        </w:rPr>
-        <w:t>User interfaces</w:t>
-      </w:r>
-      <w:bookmarkEnd w:id="52"/>
-    </w:p>
-    <w:p>
-      <w:pPr>
-        <w:pStyle w:val="Heading3"/>
-        <w:spacing w:line="360" w:lineRule="auto"/>
-        <w:rPr>
-          <w:rFonts w:ascii="Times New Roman" w:hAnsi="Times New Roman" w:cs="Times New Roman"/>
-          <w:sz w:val="24"/>
-          <w:szCs w:val="24"/>
-        </w:rPr>
-      </w:pPr>
-      <w:r>
-        <w:rPr>
-          <w:rFonts w:ascii="Times New Roman" w:hAnsi="Times New Roman" w:cs="Times New Roman"/>
-          <w:sz w:val="24"/>
-          <w:szCs w:val="24"/>
-        </w:rPr>
-        <w:t>Sign in</w:t>
-      </w:r>
-    </w:p>
-    <w:p>
-      <w:pPr>
-        <w:pStyle w:val="Heading3"/>
-        <w:spacing w:line="360" w:lineRule="auto"/>
-        <w:rPr>
-          <w:rFonts w:ascii="Times New Roman" w:hAnsi="Times New Roman" w:cs="Times New Roman"/>
-          <w:sz w:val="24"/>
-          <w:szCs w:val="24"/>
-        </w:rPr>
-      </w:pPr>
-      <w:r>
-        <w:rPr>
-          <w:rFonts w:ascii="Times New Roman" w:hAnsi="Times New Roman" w:cs="Times New Roman"/>
-          <w:sz w:val="24"/>
-          <w:szCs w:val="24"/>
-        </w:rPr>
-        <w:t>Creation form</w:t>
-      </w:r>
-    </w:p>
-    <w:p>
-      <w:pPr>
-        <w:pStyle w:val="Heading3"/>
-        <w:spacing w:line="360" w:lineRule="auto"/>
-        <w:rPr>
-          <w:rFonts w:ascii="Times New Roman" w:hAnsi="Times New Roman" w:cs="Times New Roman"/>
-          <w:sz w:val="24"/>
-          <w:szCs w:val="24"/>
-        </w:rPr>
-      </w:pPr>
-      <w:r>
-        <w:rPr>
-          <w:rFonts w:ascii="Times New Roman" w:hAnsi="Times New Roman" w:cs="Times New Roman"/>
-          <w:sz w:val="24"/>
-          <w:szCs w:val="24"/>
-        </w:rPr>
-        <w:t>List</w:t>
-      </w:r>
-    </w:p>
-    <w:p>
-      <w:pPr>
-        <w:pStyle w:val="Heading3"/>
-        <w:spacing w:line="360" w:lineRule="auto"/>
-        <w:rPr>
-          <w:rFonts w:ascii="Times New Roman" w:hAnsi="Times New Roman" w:cs="Times New Roman"/>
-          <w:sz w:val="24"/>
-          <w:szCs w:val="24"/>
-        </w:rPr>
-      </w:pPr>
-      <w:r>
-        <w:rPr>
-          <w:rFonts w:ascii="Times New Roman" w:hAnsi="Times New Roman" w:cs="Times New Roman"/>
-          <w:sz w:val="24"/>
-          <w:szCs w:val="24"/>
-        </w:rPr>
-        <w:t xml:space="preserve">Entity </w:t>
-      </w:r>
-      <w:r>
-        <w:rPr>
-          <w:rFonts w:ascii="Times New Roman" w:hAnsi="Times New Roman" w:cs="Times New Roman"/>
-          <w:sz w:val="24"/>
-          <w:szCs w:val="24"/>
-        </w:rPr>
-        <w:t>d</w:t>
-      </w:r>
-      <w:r>
-        <w:rPr>
-          <w:rFonts w:ascii="Times New Roman" w:hAnsi="Times New Roman" w:cs="Times New Roman"/>
-          <w:sz w:val="24"/>
-          <w:szCs w:val="24"/>
-        </w:rPr>
-        <w:t>etai</w:t>
-      </w:r>
-      <w:r>
-        <w:rPr>
-          <w:rFonts w:ascii="Times New Roman" w:hAnsi="Times New Roman" w:cs="Times New Roman"/>
-          <w:sz w:val="24"/>
-          <w:szCs w:val="24"/>
-        </w:rPr>
-        <w:t>l</w:t>
+        <w:t>Reference</w:t>
+      </w:r>
+      <w:r>
+        <w:rPr>
+          <w:rFonts w:ascii="Times New Roman" w:hAnsi="Times New Roman" w:cs="Times New Roman"/>
+          <w:color w:val="000000" w:themeColor="text1"/>
+          <w:lang w:val="vi-VN"/>
+        </w:rPr>
+        <w:t>s</w:t>
       </w:r>
     </w:p>
     <w:p/>
-    <w:p/>
-    <w:p>
-      <w:pPr>
-        <w:widowControl/>
-        <w:suppressAutoHyphens w:val="0"/>
-      </w:pPr>
-      <w:r>
-        <w:br w:type="page"/>
-      </w:r>
-    </w:p>
-    <w:p>
-      <w:pPr>
-        <w:pStyle w:val="Heading1"/>
-        <w:spacing w:line="360" w:lineRule="auto"/>
-        <w:jc w:val="center"/>
-        <w:rPr>
-          <w:rFonts w:ascii="Times New Roman" w:hAnsi="Times New Roman" w:cs="Times New Roman"/>
-          <w:color w:val="000000" w:themeColor="text1"/>
-        </w:rPr>
-      </w:pPr>
-      <w:bookmarkStart w:id="53" w:name="_Toc57584049"/>
-      <w:r>
-        <w:rPr>
-          <w:rFonts w:ascii="Times New Roman" w:hAnsi="Times New Roman" w:cs="Times New Roman"/>
-          <w:color w:val="000000" w:themeColor="text1"/>
-        </w:rPr>
-        <w:lastRenderedPageBreak/>
-        <w:t>Prototype</w:t>
-      </w:r>
-      <w:bookmarkEnd w:id="53"/>
-    </w:p>
-    <w:p>
-      <w:pPr>
-        <w:pStyle w:val="Heading2"/>
-        <w:spacing w:line="360" w:lineRule="auto"/>
-        <w:rPr>
-          <w:rFonts w:ascii="Times New Roman" w:hAnsi="Times New Roman" w:cs="Times New Roman"/>
-          <w:color w:val="000000" w:themeColor="text1"/>
-        </w:rPr>
-      </w:pPr>
-      <w:bookmarkStart w:id="54" w:name="_Toc57584050"/>
-      <w:r>
-        <w:rPr>
-          <w:rFonts w:ascii="Times New Roman" w:hAnsi="Times New Roman" w:cs="Times New Roman"/>
-          <w:color w:val="000000" w:themeColor="text1"/>
-        </w:rPr>
-        <w:t>R</w:t>
-      </w:r>
-      <w:r>
-        <w:rPr>
-          <w:rFonts w:ascii="Times New Roman" w:hAnsi="Times New Roman" w:cs="Times New Roman"/>
-          <w:color w:val="000000" w:themeColor="text1"/>
-        </w:rPr>
-        <w:t>elational database with PostgreSQL</w:t>
-      </w:r>
-      <w:bookmarkEnd w:id="54"/>
-    </w:p>
-    <w:p>
-      <w:pPr>
-        <w:pStyle w:val="Heading2"/>
-        <w:spacing w:line="360" w:lineRule="auto"/>
-        <w:rPr>
-          <w:rFonts w:ascii="Times New Roman" w:hAnsi="Times New Roman" w:cs="Times New Roman"/>
-          <w:color w:val="000000" w:themeColor="text1"/>
-        </w:rPr>
-      </w:pPr>
-      <w:bookmarkStart w:id="55" w:name="_Toc57584051"/>
-      <w:r>
-        <w:rPr>
-          <w:rFonts w:ascii="Times New Roman" w:hAnsi="Times New Roman" w:cs="Times New Roman"/>
-          <w:color w:val="000000" w:themeColor="text1"/>
-        </w:rPr>
-        <w:t>REST data API with Golang</w:t>
-      </w:r>
-      <w:bookmarkEnd w:id="55"/>
-    </w:p>
-    <w:p>
-      <w:pPr>
-        <w:pStyle w:val="Heading2"/>
-        <w:spacing w:line="360" w:lineRule="auto"/>
-        <w:rPr>
-          <w:rFonts w:ascii="Times New Roman" w:hAnsi="Times New Roman" w:cs="Times New Roman"/>
-          <w:color w:val="000000" w:themeColor="text1"/>
-        </w:rPr>
-      </w:pPr>
-      <w:bookmarkStart w:id="56" w:name="_Toc57584052"/>
-      <w:r>
-        <w:rPr>
-          <w:rFonts w:ascii="Times New Roman" w:hAnsi="Times New Roman" w:cs="Times New Roman"/>
-          <w:color w:val="000000" w:themeColor="text1"/>
-        </w:rPr>
-        <w:t>React-native cross-platform application</w:t>
-      </w:r>
-      <w:bookmarkEnd w:id="56"/>
-    </w:p>
-    <w:p>
-      <w:pPr>
-        <w:widowControl/>
-        <w:suppressAutoHyphens w:val="0"/>
-      </w:pPr>
-      <w:r>
-        <w:br w:type="page"/>
-      </w:r>
-    </w:p>
-    <w:p/>
-    <w:p>
-      <w:pPr>
-        <w:spacing w:line="360" w:lineRule="auto"/>
+    <w:p>
+      <w:pPr>
+        <w:spacing w:line="360" w:lineRule="auto"/>
+        <w:ind w:left="432"/>
         <w:rPr>
           <w:rFonts w:ascii="Times New Roman" w:hAnsi="Times New Roman" w:cs="Times New Roman"/>
           <w:color w:val="000000" w:themeColor="text1"/>
@@ -16545,7 +17566,6 @@
         <w:id w:val="111145805"/>
         <w:bibliography/>
       </w:sdtPr>
-      <w:sdtEndPr/>
       <w:sdtContent>
         <w:p>
           <w:pPr>
@@ -16626,8 +17646,8 @@
       </w:pPr>
     </w:p>
     <w:sectPr>
-      <w:headerReference w:type="default" r:id="rId23"/>
-      <w:footerReference w:type="default" r:id="rId24"/>
+      <w:headerReference w:type="default" r:id="rId29"/>
+      <w:footerReference w:type="default" r:id="rId30"/>
       <w:pgSz w:w="11906" w:h="16838"/>
       <w:pgMar w:top="1134" w:right="1134" w:bottom="1134" w:left="1134" w:header="720" w:footer="720" w:gutter="0"/>
       <w:cols w:space="720"/>
@@ -16714,10 +17734,7 @@
       <w:jc w:val="center"/>
     </w:pPr>
     <w:r>
-      <w:t>Tran Truong Minh Toan</w:t>
-    </w:r>
-    <w:r>
-      <w:t>: COMP1682 Contextual Report</w:t>
+      <w:t>Tran Truong Minh Toan: COMP1682 Contextual Report</w:t>
     </w:r>
   </w:p>
   <w:p>

</xml_diff>